<commit_message>
edits chapter 5 - still needs viz
</commit_message>
<xml_diff>
--- a/docx/05_distribution_platforms.docx
+++ b/docx/05_distribution_platforms.docx
@@ -1,6 +1,6 @@
 
 <file path=word/document.xml><?xml version="1.0" encoding="utf-8"?>
-<w:document xmlns:wpc="http://schemas.microsoft.com/office/word/2010/wordprocessingCanvas" xmlns:mc="http://schemas.openxmlformats.org/markup-compatibility/2006" xmlns:o="urn:schemas-microsoft-com:office:office" xmlns:r="http://schemas.openxmlformats.org/officeDocument/2006/relationships" xmlns:m="http://schemas.openxmlformats.org/officeDocument/2006/math" xmlns:v="urn:schemas-microsoft-com:vml" xmlns:wp14="http://schemas.microsoft.com/office/word/2010/wordprocessingDrawing" xmlns:wp="http://schemas.openxmlformats.org/drawingml/2006/wordprocessingDrawing" xmlns:w10="urn:schemas-microsoft-com:office:word" xmlns:w="http://schemas.openxmlformats.org/wordprocessingml/2006/main" xmlns:w14="http://schemas.microsoft.com/office/word/2010/wordml" xmlns:wpg="http://schemas.microsoft.com/office/word/2010/wordprocessingGroup" xmlns:wpi="http://schemas.microsoft.com/office/word/2010/wordprocessingInk" xmlns:wne="http://schemas.microsoft.com/office/word/2006/wordml" xmlns:wps="http://schemas.microsoft.com/office/word/2010/wordprocessingShape" mc:Ignorable="w14 wp14">
+<w:document xmlns:wpc="http://schemas.microsoft.com/office/word/2010/wordprocessingCanvas" xmlns:mo="http://schemas.microsoft.com/office/mac/office/2008/main" xmlns:mc="http://schemas.openxmlformats.org/markup-compatibility/2006" xmlns:mv="urn:schemas-microsoft-com:mac:vml" xmlns:o="urn:schemas-microsoft-com:office:office" xmlns:r="http://schemas.openxmlformats.org/officeDocument/2006/relationships" xmlns:m="http://schemas.openxmlformats.org/officeDocument/2006/math" xmlns:v="urn:schemas-microsoft-com:vml" xmlns:wp14="http://schemas.microsoft.com/office/word/2010/wordprocessingDrawing" xmlns:wp="http://schemas.openxmlformats.org/drawingml/2006/wordprocessingDrawing" xmlns:w10="urn:schemas-microsoft-com:office:word" xmlns:w="http://schemas.openxmlformats.org/wordprocessingml/2006/main" xmlns:w14="http://schemas.microsoft.com/office/word/2010/wordml" xmlns:wpg="http://schemas.microsoft.com/office/word/2010/wordprocessingGroup" xmlns:wpi="http://schemas.microsoft.com/office/word/2010/wordprocessingInk" xmlns:wne="http://schemas.microsoft.com/office/word/2006/wordml" xmlns:wps="http://schemas.microsoft.com/office/word/2010/wordprocessingShape" mc:Ignorable="w14 wp14">
   <w:body>
     <w:p>
       <w:pPr>
@@ -335,7 +335,19 @@
         <w:rPr>
           <w:rFonts w:ascii="Georgia" w:hAnsi="Georgia" w:cs="Georgia"/>
         </w:rPr>
-        <w:t>The aforementioned storefronts typically charge a percentage for each publication sold, this percentage generally is no less than 30% of the retail price.</w:t>
+        <w:t xml:space="preserve">The aforementioned storefronts typically charge a percentage for each publication sold, </w:t>
+      </w:r>
+      <w:r>
+        <w:rPr>
+          <w:rFonts w:ascii="Georgia" w:hAnsi="Georgia" w:cs="Georgia"/>
+        </w:rPr>
+        <w:t xml:space="preserve">generally </w:t>
+      </w:r>
+      <w:r>
+        <w:rPr>
+          <w:rFonts w:ascii="Georgia" w:hAnsi="Georgia" w:cs="Georgia"/>
+        </w:rPr>
+        <w:t>this percentage is no less than 30% of the retail price.</w:t>
       </w:r>
       <w:r>
         <w:rPr>
@@ -375,21 +387,19 @@
         <w:rPr>
           <w:rFonts w:ascii="Georgia" w:hAnsi="Georgia" w:cs="Georgia"/>
         </w:rPr>
-        <w:t xml:space="preserve">, most of the larger retailers offer tight integration with their own branded </w:t>
-      </w:r>
-      <w:r>
-        <w:rPr>
-          <w:rFonts w:ascii="Georgia" w:hAnsi="Georgia" w:cs="Georgia"/>
-          <w:highlight w:val="cyan"/>
-          <w:u w:val="single"/>
-        </w:rPr>
-        <w:t>e-reader</w:t>
-      </w:r>
-      <w:r>
-        <w:rPr>
-          <w:rFonts w:ascii="Georgia" w:hAnsi="Georgia" w:cs="Georgia"/>
-        </w:rPr>
-        <w:t xml:space="preserve"> hardware (</w:t>
+        <w:t>, most of the larger retailers offer tight integration with their own branded hardware</w:t>
+      </w:r>
+      <w:r>
+        <w:rPr>
+          <w:rFonts w:ascii="Georgia" w:hAnsi="Georgia" w:cs="Georgia"/>
+        </w:rPr>
+        <w:t xml:space="preserve"> for e-reading</w:t>
+      </w:r>
+      <w:r>
+        <w:rPr>
+          <w:rFonts w:ascii="Georgia" w:hAnsi="Georgia" w:cs="Georgia"/>
+        </w:rPr>
+        <w:t xml:space="preserve"> (</w:t>
       </w:r>
       <w:r>
         <w:rPr>
@@ -487,7 +497,19 @@
         <w:rPr>
           <w:rFonts w:ascii="Georgia" w:hAnsi="Georgia" w:cs="Georgia"/>
         </w:rPr>
-        <w:t xml:space="preserve">Each retailer accepts a different set of publications. </w:t>
+        <w:t xml:space="preserve">Each retailer accepts a different set of </w:t>
+      </w:r>
+      <w:r>
+        <w:rPr>
+          <w:rFonts w:ascii="Georgia" w:hAnsi="Georgia" w:cs="Georgia"/>
+        </w:rPr>
+        <w:t>publication formats</w:t>
+      </w:r>
+      <w:r>
+        <w:rPr>
+          <w:rFonts w:ascii="Georgia" w:hAnsi="Georgia" w:cs="Georgia"/>
+        </w:rPr>
+        <w:t xml:space="preserve">. </w:t>
       </w:r>
       <w:r>
         <w:rPr>
@@ -584,7 +606,7 @@
         <w:rPr>
           <w:rFonts w:ascii="Georgia" w:hAnsi="Georgia" w:cs="Georgia"/>
         </w:rPr>
-        <w:t xml:space="preserve"> Direct Publishing program, supports a wider range of publications formats, including </w:t>
+        <w:t xml:space="preserve"> Direct Publishing program, supports a wider range of formats, including </w:t>
       </w:r>
       <w:r>
         <w:rPr>
@@ -677,6 +699,14 @@
           <w:rFonts w:ascii="Georgia" w:hAnsi="Georgia" w:cs="Georgia"/>
         </w:rPr>
       </w:pPr>
+    </w:p>
+    <w:p>
+      <w:pPr>
+        <w:pStyle w:val="PlainText"/>
+        <w:rPr>
+          <w:rFonts w:ascii="Georgia" w:hAnsi="Georgia" w:cs="Georgia"/>
+        </w:rPr>
+      </w:pPr>
       <w:r>
         <w:rPr>
           <w:rFonts w:ascii="Georgia" w:hAnsi="Georgia" w:cs="Georgia"/>
@@ -765,64 +795,107 @@
         <w:rPr>
           <w:rFonts w:ascii="Georgia" w:hAnsi="Georgia" w:cs="Georgia"/>
         </w:rPr>
-        <w:t xml:space="preserve">Online reading platforms are browser-based platforms where digital publications are uploaded and made available. The publication can be presented in different formats. The choice for an online platform and the accompanying publication format also has effect on modes and reach of distribution. </w:t>
-      </w:r>
-    </w:p>
-    <w:p>
-      <w:pPr>
-        <w:pStyle w:val="PlainText"/>
-        <w:rPr>
-          <w:rFonts w:ascii="Georgia" w:hAnsi="Georgia" w:cs="Georgia"/>
-        </w:rPr>
-      </w:pPr>
-      <w:r>
-        <w:rPr>
-          <w:rFonts w:ascii="Georgia" w:hAnsi="Georgia" w:cs="Georgia"/>
-        </w:rPr>
-        <w:t xml:space="preserve"> </w:t>
-      </w:r>
-    </w:p>
-    <w:p>
-      <w:pPr>
-        <w:pStyle w:val="PlainText"/>
-        <w:rPr>
-          <w:rFonts w:ascii="Georgia" w:hAnsi="Georgia" w:cs="Georgia"/>
-        </w:rPr>
-      </w:pPr>
-      <w:r>
-        <w:rPr>
-          <w:rFonts w:ascii="Georgia" w:hAnsi="Georgia" w:cs="Georgia"/>
-        </w:rPr>
-        <w:t xml:space="preserve">When using an online reading platform, publishers effectively become dependent on the platform provider. If the platform changes its technology, terms of service or goes out of business, the publisher will be out of control. Online reading platforms typically create a higher degree of dependence and vendor-lock-in than classical </w:t>
-      </w:r>
-      <w:commentRangeStart w:id="0"/>
-      <w:r>
-        <w:rPr>
-          <w:rFonts w:ascii="Georgia" w:hAnsi="Georgia" w:cs="Georgia"/>
-          <w:highlight w:val="cyan"/>
-          <w:u w:val="single"/>
-        </w:rPr>
-        <w:t>ebooks</w:t>
-      </w:r>
-      <w:r>
-        <w:rPr>
-          <w:rFonts w:ascii="Georgia" w:hAnsi="Georgia" w:cs="Georgia"/>
-        </w:rPr>
-        <w:t>tores</w:t>
-      </w:r>
-      <w:commentRangeEnd w:id="0"/>
-      <w:r>
-        <w:rPr>
-          <w:rStyle w:val="CommentReference"/>
-          <w:rFonts w:ascii="Calibri" w:hAnsi="Calibri" w:cs="Calibri"/>
-        </w:rPr>
-        <w:commentReference w:id="0"/>
-      </w:r>
-      <w:r>
-        <w:rPr>
-          <w:rFonts w:ascii="Georgia" w:hAnsi="Georgia" w:cs="Georgia"/>
-        </w:rPr>
-        <w:t xml:space="preserve"> that distribute downloadable files (and where it is easier for a publisher to make those files on an alternative download/shop platform). </w:t>
+        <w:t xml:space="preserve">Online reading platforms are browser-based platforms where </w:t>
+      </w:r>
+      <w:r>
+        <w:rPr>
+          <w:rFonts w:ascii="Georgia" w:hAnsi="Georgia" w:cs="Georgia"/>
+        </w:rPr>
+        <w:t>electronic</w:t>
+      </w:r>
+      <w:r>
+        <w:rPr>
+          <w:rFonts w:ascii="Georgia" w:hAnsi="Georgia" w:cs="Georgia"/>
+        </w:rPr>
+        <w:t xml:space="preserve"> publications are uploaded and made available. The publication can be presented in different formats. The choice for an online platform and the accompanying publication format also has effect on modes and reach of distribution. </w:t>
+      </w:r>
+    </w:p>
+    <w:p>
+      <w:pPr>
+        <w:pStyle w:val="PlainText"/>
+        <w:rPr>
+          <w:rFonts w:ascii="Georgia" w:hAnsi="Georgia" w:cs="Georgia"/>
+        </w:rPr>
+      </w:pPr>
+      <w:r>
+        <w:rPr>
+          <w:rFonts w:ascii="Georgia" w:hAnsi="Georgia" w:cs="Georgia"/>
+        </w:rPr>
+        <w:t xml:space="preserve"> </w:t>
+      </w:r>
+    </w:p>
+    <w:p>
+      <w:pPr>
+        <w:pStyle w:val="PlainText"/>
+        <w:rPr>
+          <w:rFonts w:ascii="Georgia" w:hAnsi="Georgia" w:cs="Georgia"/>
+        </w:rPr>
+      </w:pPr>
+      <w:r>
+        <w:rPr>
+          <w:rFonts w:ascii="Georgia" w:hAnsi="Georgia" w:cs="Georgia"/>
+        </w:rPr>
+        <w:t xml:space="preserve">When using an online reading platform, publishers effectively become dependent on the platform provider. If the platform changes its technology, terms of service or goes out of business, the publisher will be out of control. Online reading platforms typically create a higher degree of dependence and vendor-lock-in than </w:t>
+      </w:r>
+      <w:r>
+        <w:rPr>
+          <w:rFonts w:ascii="Georgia" w:hAnsi="Georgia" w:cs="Georgia"/>
+        </w:rPr>
+        <w:t>distributing</w:t>
+      </w:r>
+      <w:r>
+        <w:rPr>
+          <w:rFonts w:ascii="Georgia" w:hAnsi="Georgia" w:cs="Georgia"/>
+        </w:rPr>
+        <w:t xml:space="preserve"> downloadable files</w:t>
+      </w:r>
+      <w:r>
+        <w:rPr>
+          <w:rFonts w:ascii="Georgia" w:hAnsi="Georgia" w:cs="Georgia"/>
+        </w:rPr>
+        <w:t xml:space="preserve">, since the </w:t>
+      </w:r>
+      <w:r>
+        <w:rPr>
+          <w:rFonts w:ascii="Georgia" w:hAnsi="Georgia" w:cs="Georgia"/>
+        </w:rPr>
+        <w:t xml:space="preserve">publisher </w:t>
+      </w:r>
+      <w:r>
+        <w:rPr>
+          <w:rFonts w:ascii="Georgia" w:hAnsi="Georgia" w:cs="Georgia"/>
+        </w:rPr>
+        <w:t>can</w:t>
+      </w:r>
+      <w:r>
+        <w:rPr>
+          <w:rFonts w:ascii="Georgia" w:hAnsi="Georgia" w:cs="Georgia"/>
+        </w:rPr>
+        <w:t xml:space="preserve"> </w:t>
+      </w:r>
+      <w:r>
+        <w:rPr>
+          <w:rFonts w:ascii="Georgia" w:hAnsi="Georgia" w:cs="Georgia"/>
+        </w:rPr>
+        <w:t>offer</w:t>
+      </w:r>
+      <w:r>
+        <w:rPr>
+          <w:rFonts w:ascii="Georgia" w:hAnsi="Georgia" w:cs="Georgia"/>
+        </w:rPr>
+        <w:t xml:space="preserve"> those files on an alt</w:t>
+      </w:r>
+      <w:r>
+        <w:rPr>
+          <w:rFonts w:ascii="Georgia" w:hAnsi="Georgia" w:cs="Georgia"/>
+        </w:rPr>
+        <w:t>ernative download/shop platform when needed</w:t>
+      </w:r>
+      <w:r>
+        <w:rPr>
+          <w:rFonts w:ascii="Georgia" w:hAnsi="Georgia" w:cs="Georgia"/>
+        </w:rPr>
+        <w:t xml:space="preserve">. </w:t>
       </w:r>
     </w:p>
     <w:p>
@@ -1294,14 +1367,19 @@
         <w:rPr>
           <w:rFonts w:ascii="Georgia" w:hAnsi="Georgia" w:cs="Georgia"/>
         </w:rPr>
-        <w:t xml:space="preserve">* </w:t>
-      </w:r>
-      <w:commentRangeStart w:id="1"/>
-      <w:r>
-        <w:rPr>
-          <w:rFonts w:ascii="Georgia" w:hAnsi="Georgia" w:cs="Georgia"/>
-        </w:rPr>
-        <w:t xml:space="preserve">Strong connection with eg </w:t>
+        <w:t xml:space="preserve">* Strong connection with </w:t>
+      </w:r>
+      <w:r>
+        <w:rPr>
+          <w:rFonts w:ascii="Georgia" w:hAnsi="Georgia" w:cs="Georgia"/>
+        </w:rPr>
+        <w:t>social media such as</w:t>
+      </w:r>
+      <w:r>
+        <w:rPr>
+          <w:rFonts w:ascii="Georgia" w:hAnsi="Georgia" w:cs="Georgia"/>
+        </w:rPr>
+        <w:t xml:space="preserve"> </w:t>
       </w:r>
       <w:r>
         <w:rPr>
@@ -1317,13 +1395,11 @@
         </w:rPr>
         <w:t xml:space="preserve"> </w:t>
       </w:r>
-      <w:commentRangeEnd w:id="1"/>
-      <w:r>
-        <w:rPr>
-          <w:rStyle w:val="CommentReference"/>
-          <w:rFonts w:ascii="Calibri" w:hAnsi="Calibri" w:cs="Calibri"/>
-        </w:rPr>
-        <w:commentReference w:id="1"/>
+      <w:r>
+        <w:rPr>
+          <w:rFonts w:ascii="Georgia" w:hAnsi="Georgia" w:cs="Georgia"/>
+        </w:rPr>
+        <w:t>and Facebook</w:t>
       </w:r>
     </w:p>
     <w:p>
@@ -1387,6 +1463,7 @@
         <w:rPr>
           <w:rFonts w:ascii="Georgia" w:hAnsi="Georgia" w:cs="Georgia"/>
         </w:rPr>
+        <w:lastRenderedPageBreak/>
         <w:t xml:space="preserve">* </w:t>
       </w:r>
       <w:r>
@@ -1401,28 +1478,19 @@
         <w:rPr>
           <w:rFonts w:ascii="Georgia" w:hAnsi="Georgia" w:cs="Georgia"/>
         </w:rPr>
-        <w:t xml:space="preserve"> offers </w:t>
-      </w:r>
-      <w:commentRangeStart w:id="2"/>
-      <w:r>
-        <w:rPr>
-          <w:rFonts w:ascii="Georgia" w:hAnsi="Georgia" w:cs="Georgia"/>
-        </w:rPr>
-        <w:t xml:space="preserve">stats </w:t>
-      </w:r>
-      <w:commentRangeEnd w:id="2"/>
-      <w:r>
-        <w:rPr>
-          <w:rStyle w:val="CommentReference"/>
-          <w:rFonts w:ascii="Calibri" w:hAnsi="Calibri" w:cs="Calibri"/>
-        </w:rPr>
-        <w:commentReference w:id="2"/>
-      </w:r>
-      <w:r>
-        <w:rPr>
-          <w:rFonts w:ascii="Georgia" w:hAnsi="Georgia" w:cs="Georgia"/>
-        </w:rPr>
-        <w:t xml:space="preserve">for individual users, including referrers </w:t>
+        <w:t xml:space="preserve"> offers stat</w:t>
+      </w:r>
+      <w:r>
+        <w:rPr>
+          <w:rFonts w:ascii="Georgia" w:hAnsi="Georgia" w:cs="Georgia"/>
+        </w:rPr>
+        <w:t>istics</w:t>
+      </w:r>
+      <w:r>
+        <w:rPr>
+          <w:rFonts w:ascii="Georgia" w:hAnsi="Georgia" w:cs="Georgia"/>
+        </w:rPr>
+        <w:t xml:space="preserve"> for individual users, including referrers </w:t>
       </w:r>
     </w:p>
     <w:p>
@@ -2059,20 +2127,17 @@
         </w:rPr>
         <w:t xml:space="preserve">* </w:t>
       </w:r>
-      <w:commentRangeStart w:id="3"/>
-      <w:r>
-        <w:rPr>
-          <w:rFonts w:ascii="Georgia" w:hAnsi="Georgia" w:cs="Georgia"/>
-        </w:rPr>
-        <w:t xml:space="preserve">Prevalently text </w:t>
-      </w:r>
-      <w:commentRangeEnd w:id="3"/>
-      <w:r>
-        <w:rPr>
-          <w:rStyle w:val="CommentReference"/>
-          <w:rFonts w:ascii="Calibri" w:hAnsi="Calibri" w:cs="Calibri"/>
-        </w:rPr>
-        <w:commentReference w:id="3"/>
+      <w:r>
+        <w:rPr>
+          <w:rFonts w:ascii="Georgia" w:hAnsi="Georgia" w:cs="Georgia"/>
+        </w:rPr>
+        <w:t>Mainly used for</w:t>
+      </w:r>
+      <w:r>
+        <w:rPr>
+          <w:rFonts w:ascii="Georgia" w:hAnsi="Georgia" w:cs="Georgia"/>
+        </w:rPr>
+        <w:t xml:space="preserve"> text </w:t>
       </w:r>
     </w:p>
     <w:p>
@@ -2478,11 +2543,18 @@
       </w:r>
       <w:r>
         <w:rPr>
-          <w:rStyle w:val="CommentReference"/>
-          <w:rFonts w:ascii="Calibri" w:hAnsi="Calibri" w:cs="Calibri"/>
-        </w:rPr>
-        <w:commentReference w:id="4"/>
-      </w:r>
+          <w:rFonts w:ascii="Georgia" w:hAnsi="Georgia" w:cs="Georgia"/>
+        </w:rPr>
+        <w:t>Wordpress can easily be used to make a web shop</w:t>
+      </w:r>
+    </w:p>
+    <w:p>
+      <w:pPr>
+        <w:pStyle w:val="PlainText"/>
+        <w:rPr>
+          <w:rFonts w:ascii="Georgia" w:hAnsi="Georgia" w:cs="Georgia"/>
+        </w:rPr>
+      </w:pPr>
     </w:p>
     <w:p>
       <w:pPr>
@@ -2577,6 +2649,7 @@
         <w:rPr>
           <w:rFonts w:ascii="Georgia" w:hAnsi="Georgia" w:cs="Georgia"/>
         </w:rPr>
+        <w:lastRenderedPageBreak/>
         <w:t xml:space="preserve"> </w:t>
       </w:r>
     </w:p>
@@ -3056,7 +3129,31 @@
         <w:rPr>
           <w:rFonts w:ascii="Georgia" w:hAnsi="Georgia" w:cs="Georgia"/>
         </w:rPr>
-        <w:t xml:space="preserve"> interviews or when a book is being discussed online by a publisher. </w:t>
+        <w:t xml:space="preserve"> interviews</w:t>
+      </w:r>
+      <w:r>
+        <w:rPr>
+          <w:rFonts w:ascii="Georgia" w:hAnsi="Georgia" w:cs="Georgia"/>
+        </w:rPr>
+        <w:t>, Facebook pages for newly released books,</w:t>
+      </w:r>
+      <w:r>
+        <w:rPr>
+          <w:rFonts w:ascii="Georgia" w:hAnsi="Georgia" w:cs="Georgia"/>
+        </w:rPr>
+        <w:t xml:space="preserve"> or when a book is being discussed </w:t>
+      </w:r>
+      <w:r>
+        <w:rPr>
+          <w:rFonts w:ascii="Georgia" w:hAnsi="Georgia" w:cs="Georgia"/>
+        </w:rPr>
+        <w:t>in a podcast or on YouTube</w:t>
+      </w:r>
+      <w:r>
+        <w:rPr>
+          <w:rFonts w:ascii="Georgia" w:hAnsi="Georgia" w:cs="Georgia"/>
+        </w:rPr>
+        <w:t xml:space="preserve">. </w:t>
       </w:r>
     </w:p>
     <w:p>
@@ -3186,7 +3283,25 @@
         <w:rPr>
           <w:rFonts w:ascii="Georgia" w:hAnsi="Georgia" w:cs="Georgia"/>
         </w:rPr>
-        <w:t xml:space="preserve"> query will return a myriad of services. Below are discussed the most important ones, international and Dutch. Of course, </w:t>
+        <w:t xml:space="preserve"> query will return a myriad of services. Below the most important ones</w:t>
+      </w:r>
+      <w:r>
+        <w:rPr>
+          <w:rFonts w:ascii="Georgia" w:hAnsi="Georgia" w:cs="Georgia"/>
+        </w:rPr>
+        <w:t xml:space="preserve"> </w:t>
+      </w:r>
+      <w:r>
+        <w:rPr>
+          <w:rFonts w:ascii="Georgia" w:hAnsi="Georgia" w:cs="Georgia"/>
+        </w:rPr>
+        <w:t>are discussed</w:t>
+      </w:r>
+      <w:r>
+        <w:rPr>
+          <w:rFonts w:ascii="Georgia" w:hAnsi="Georgia" w:cs="Georgia"/>
+        </w:rPr>
+        <w:t xml:space="preserve">, international and Dutch. Of course, </w:t>
       </w:r>
       <w:r>
         <w:rPr>
@@ -3685,7 +3800,19 @@
         <w:rPr>
           <w:rFonts w:ascii="Georgia" w:hAnsi="Georgia" w:cs="Georgia"/>
         </w:rPr>
-        <w:t xml:space="preserve"> and </w:t>
+        <w:t xml:space="preserve"> </w:t>
+      </w:r>
+      <w:r>
+        <w:rPr>
+          <w:rFonts w:ascii="Georgia" w:hAnsi="Georgia" w:cs="Georgia"/>
+        </w:rPr>
+        <w:t xml:space="preserve">Barnes and Noble, </w:t>
+      </w:r>
+      <w:r>
+        <w:rPr>
+          <w:rFonts w:ascii="Georgia" w:hAnsi="Georgia" w:cs="Georgia"/>
+        </w:rPr>
+        <w:t xml:space="preserve">and </w:t>
       </w:r>
       <w:r>
         <w:rPr>
@@ -3695,7 +3822,6 @@
         </w:rPr>
         <w:t>**</w:t>
       </w:r>
-      <w:commentRangeStart w:id="5"/>
       <w:r>
         <w:rPr>
           <w:rFonts w:ascii="Georgia" w:hAnsi="Georgia" w:cs="Georgia"/>
@@ -3704,14 +3830,6 @@
         </w:rPr>
         <w:t>iBookstore</w:t>
       </w:r>
-      <w:commentRangeEnd w:id="5"/>
-      <w:r>
-        <w:rPr>
-          <w:rStyle w:val="CommentReference"/>
-          <w:rFonts w:ascii="Calibri" w:hAnsi="Calibri" w:cs="Calibri"/>
-        </w:rPr>
-        <w:commentReference w:id="5"/>
-      </w:r>
       <w:r>
         <w:rPr>
           <w:rFonts w:ascii="Georgia" w:hAnsi="Georgia" w:cs="Georgia"/>
@@ -3796,6 +3914,7 @@
           <w:i/>
           <w:iCs/>
         </w:rPr>
+        <w:lastRenderedPageBreak/>
         <w:t>*Weaknesses*</w:t>
       </w:r>
       <w:r>
@@ -4210,20 +4329,6 @@
         <w:rPr>
           <w:rFonts w:ascii="Georgia" w:hAnsi="Georgia" w:cs="Georgia"/>
         </w:rPr>
-        <w:t xml:space="preserve"> </w:t>
-      </w:r>
-    </w:p>
-    <w:p>
-      <w:pPr>
-        <w:pStyle w:val="PlainText"/>
-        <w:rPr>
-          <w:rFonts w:ascii="Georgia" w:hAnsi="Georgia" w:cs="Georgia"/>
-        </w:rPr>
-      </w:pPr>
-      <w:r>
-        <w:rPr>
-          <w:rFonts w:ascii="Georgia" w:hAnsi="Georgia" w:cs="Georgia"/>
-        </w:rPr>
         <w:t>###</w:t>
       </w:r>
       <w:r>
@@ -4321,35 +4426,19 @@
         <w:rPr>
           <w:rFonts w:ascii="Georgia" w:hAnsi="Georgia" w:cs="Georgia"/>
         </w:rPr>
-        <w:t xml:space="preserve">) machine that prints, collates, covers, and binds a single book in a few minutes. </w:t>
-      </w:r>
-    </w:p>
-    <w:p>
-      <w:pPr>
-        <w:pStyle w:val="PlainText"/>
-        <w:rPr>
-          <w:rFonts w:ascii="Georgia" w:hAnsi="Georgia" w:cs="Georgia"/>
-        </w:rPr>
-      </w:pPr>
-      <w:r>
-        <w:rPr>
-          <w:rFonts w:ascii="Georgia" w:hAnsi="Georgia" w:cs="Georgia"/>
-        </w:rPr>
-        <w:t xml:space="preserve">It can be found on different locations, for example in a physical bookstore. It allows to print a (digital) book on the spot in a direct-to-consumer model. </w:t>
-      </w:r>
-    </w:p>
-    <w:p>
-      <w:pPr>
-        <w:pStyle w:val="PlainText"/>
-        <w:rPr>
-          <w:rFonts w:ascii="Georgia" w:hAnsi="Georgia" w:cs="Georgia"/>
-        </w:rPr>
-      </w:pPr>
-      <w:r>
-        <w:rPr>
-          <w:rFonts w:ascii="Georgia" w:hAnsi="Georgia" w:cs="Georgia"/>
-        </w:rPr>
-        <w:t xml:space="preserve"> </w:t>
+        <w:t xml:space="preserve">) machine that prints, collates, covers, and binds a single book in a few minutes. It can be found on different locations, for example in a physical bookstore. It allows </w:t>
+      </w:r>
+      <w:r>
+        <w:rPr>
+          <w:rFonts w:ascii="Georgia" w:hAnsi="Georgia" w:cs="Georgia"/>
+        </w:rPr>
+        <w:t>printing</w:t>
+      </w:r>
+      <w:r>
+        <w:rPr>
+          <w:rFonts w:ascii="Georgia" w:hAnsi="Georgia" w:cs="Georgia"/>
+        </w:rPr>
+        <w:t xml:space="preserve"> a (digital) book on the spot in a direct-to-consumer model. </w:t>
       </w:r>
     </w:p>
     <w:p>
@@ -4677,20 +4766,17 @@
         </w:rPr>
         <w:t xml:space="preserve"> (</w:t>
       </w:r>
-      <w:commentRangeStart w:id="6"/>
-      <w:r>
-        <w:rPr>
-          <w:rFonts w:ascii="Georgia" w:hAnsi="Georgia" w:cs="Georgia"/>
-        </w:rPr>
-        <w:t>American Book Store</w:t>
-      </w:r>
-      <w:commentRangeEnd w:id="6"/>
-      <w:r>
-        <w:rPr>
-          <w:rStyle w:val="CommentReference"/>
-          <w:rFonts w:ascii="Calibri" w:hAnsi="Calibri" w:cs="Calibri"/>
-        </w:rPr>
-        <w:commentReference w:id="6"/>
+      <w:r>
+        <w:rPr>
+          <w:rFonts w:ascii="Georgia" w:hAnsi="Georgia" w:cs="Georgia"/>
+        </w:rPr>
+        <w:t xml:space="preserve">American Book </w:t>
+      </w:r>
+      <w:r>
+        <w:rPr>
+          <w:rFonts w:ascii="Georgia" w:hAnsi="Georgia" w:cs="Georgia"/>
+        </w:rPr>
+        <w:t>Center</w:t>
       </w:r>
       <w:r>
         <w:rPr>
@@ -4936,6 +5022,7 @@
         <w:rPr>
           <w:rFonts w:ascii="Georgia" w:hAnsi="Georgia" w:cs="Georgia"/>
         </w:rPr>
+        <w:lastRenderedPageBreak/>
         <w:t xml:space="preserve"> </w:t>
       </w:r>
     </w:p>
@@ -5197,21 +5284,12 @@
         </w:rPr>
         <w:t xml:space="preserve"> </w:t>
       </w:r>
-      <w:commentRangeStart w:id="7"/>
       <w:r>
         <w:rPr>
           <w:rFonts w:ascii="Georgia" w:hAnsi="Georgia" w:cs="Georgia"/>
         </w:rPr>
         <w:t>iBookstore</w:t>
       </w:r>
-      <w:commentRangeEnd w:id="7"/>
-      <w:r>
-        <w:rPr>
-          <w:rStyle w:val="CommentReference"/>
-          <w:rFonts w:ascii="Calibri" w:hAnsi="Calibri" w:cs="Calibri"/>
-        </w:rPr>
-        <w:commentReference w:id="7"/>
-      </w:r>
       <w:r>
         <w:rPr>
           <w:rFonts w:ascii="Georgia" w:hAnsi="Georgia" w:cs="Georgia"/>
@@ -5335,7 +5413,19 @@
         <w:rPr>
           <w:rFonts w:ascii="Georgia" w:hAnsi="Georgia" w:cs="Georgia"/>
         </w:rPr>
-        <w:t xml:space="preserve"> – facilitate authors to upload and sell their work online on their </w:t>
+        <w:t xml:space="preserve"> – facilitate</w:t>
+      </w:r>
+      <w:r>
+        <w:rPr>
+          <w:rFonts w:ascii="Georgia" w:hAnsi="Georgia" w:cs="Georgia"/>
+        </w:rPr>
+        <w:t>s</w:t>
+      </w:r>
+      <w:r>
+        <w:rPr>
+          <w:rFonts w:ascii="Georgia" w:hAnsi="Georgia" w:cs="Georgia"/>
+        </w:rPr>
+        <w:t xml:space="preserve"> authors to upload and sell their work online on their </w:t>
       </w:r>
       <w:r>
         <w:rPr>
@@ -5608,7 +5698,19 @@
         <w:rPr>
           <w:rFonts w:ascii="Georgia" w:hAnsi="Georgia" w:cs="Georgia"/>
         </w:rPr>
-        <w:t xml:space="preserve"> distribution center. The book will stay available through the book databases used by book stores and publishers in the same way when it is in stock as a paper edition. </w:t>
+        <w:t xml:space="preserve"> distribution center. The book will stay available through the book databases used by </w:t>
+      </w:r>
+      <w:r>
+        <w:rPr>
+          <w:rFonts w:ascii="Georgia" w:hAnsi="Georgia" w:cs="Georgia"/>
+        </w:rPr>
+        <w:t>bookstores</w:t>
+      </w:r>
+      <w:r>
+        <w:rPr>
+          <w:rFonts w:ascii="Georgia" w:hAnsi="Georgia" w:cs="Georgia"/>
+        </w:rPr>
+        <w:t xml:space="preserve"> and publishers in the same way when it is in stock as a paper edition. </w:t>
       </w:r>
     </w:p>
     <w:p>
@@ -5735,6 +5837,34 @@
           <w:highlight w:val="cyan"/>
           <w:u w:val="single"/>
         </w:rPr>
+        <w:t>The Pirate Bay</w:t>
+      </w:r>
+      <w:r>
+        <w:rPr>
+          <w:rFonts w:ascii="Georgia" w:hAnsi="Georgia" w:cs="Georgia"/>
+        </w:rPr>
+        <w:t xml:space="preserve">, </w:t>
+      </w:r>
+      <w:r>
+        <w:rPr>
+          <w:rFonts w:ascii="Georgia" w:hAnsi="Georgia" w:cs="Georgia"/>
+          <w:highlight w:val="cyan"/>
+          <w:u w:val="single"/>
+        </w:rPr>
+        <w:t>library.ru</w:t>
+      </w:r>
+      <w:r>
+        <w:rPr>
+          <w:rFonts w:ascii="Georgia" w:hAnsi="Georgia" w:cs="Georgia"/>
+        </w:rPr>
+        <w:t xml:space="preserve">, </w:t>
+      </w:r>
+      <w:r>
+        <w:rPr>
+          <w:rFonts w:ascii="Georgia" w:hAnsi="Georgia" w:cs="Georgia"/>
+          <w:highlight w:val="cyan"/>
+          <w:u w:val="single"/>
+        </w:rPr>
         <w:t>AAAAARG</w:t>
       </w:r>
       <w:r>
@@ -5755,34 +5885,6 @@
         <w:rPr>
           <w:rFonts w:ascii="Georgia" w:hAnsi="Georgia" w:cs="Georgia"/>
         </w:rPr>
-        <w:t xml:space="preserve">, </w:t>
-      </w:r>
-      <w:r>
-        <w:rPr>
-          <w:rFonts w:ascii="Georgia" w:hAnsi="Georgia" w:cs="Georgia"/>
-          <w:highlight w:val="cyan"/>
-          <w:u w:val="single"/>
-        </w:rPr>
-        <w:t>The Pirate Bay</w:t>
-      </w:r>
-      <w:r>
-        <w:rPr>
-          <w:rFonts w:ascii="Georgia" w:hAnsi="Georgia" w:cs="Georgia"/>
-        </w:rPr>
-        <w:t xml:space="preserve">, </w:t>
-      </w:r>
-      <w:r>
-        <w:rPr>
-          <w:rFonts w:ascii="Georgia" w:hAnsi="Georgia" w:cs="Georgia"/>
-          <w:highlight w:val="cyan"/>
-          <w:u w:val="single"/>
-        </w:rPr>
-        <w:t>library.ru</w:t>
-      </w:r>
-      <w:r>
-        <w:rPr>
-          <w:rFonts w:ascii="Georgia" w:hAnsi="Georgia" w:cs="Georgia"/>
-        </w:rPr>
         <w:t xml:space="preserve"> </w:t>
       </w:r>
     </w:p>
@@ -5810,21 +5912,19 @@
         <w:rPr>
           <w:rFonts w:ascii="Georgia" w:hAnsi="Georgia" w:cs="Georgia"/>
         </w:rPr>
-        <w:t xml:space="preserve"> platforms haven often been the avant-garde of electronic publishing. They provide music, films, games and electronic books as free downloads – either in outright copyright violation or in gray zones (when, for example, providing obscure and out-of-print books, films or recordings whose rights owners are unknown). Whether one likes it or not, pirate platforms have best met customer demand. Often, they are user friendlier than many </w:t>
-      </w:r>
-      <w:r>
-        <w:rPr>
-          <w:rFonts w:ascii="Georgia" w:hAnsi="Georgia" w:cs="Georgia"/>
-          <w:highlight w:val="cyan"/>
-          <w:u w:val="single"/>
-        </w:rPr>
-        <w:t>Internet</w:t>
-      </w:r>
-      <w:r>
-        <w:rPr>
-          <w:rFonts w:ascii="Georgia" w:hAnsi="Georgia" w:cs="Georgia"/>
-        </w:rPr>
-        <w:t xml:space="preserve"> shops. The mere existence and popularity of pirate sites for digitized book shows, by the way, how large the market for electronic reading really is. Pirate platforms are, by their nature, even more volatile than online bookstores and </w:t>
+        <w:t xml:space="preserve"> platforms haven often been the avant-garde of electronic publishing. They provide music, films, games and electronic books as free downloads – either in outright copyright violation or in gray zones (when, for example, providing obscure and out-of-print books, films or recordings whose rights owners are unknown). The mere existence and popularity of pirate sites for digitized book </w:t>
+      </w:r>
+      <w:r>
+        <w:rPr>
+          <w:rFonts w:ascii="Georgia" w:hAnsi="Georgia" w:cs="Georgia"/>
+        </w:rPr>
+        <w:t xml:space="preserve">indicates </w:t>
+      </w:r>
+      <w:r>
+        <w:rPr>
+          <w:rFonts w:ascii="Georgia" w:hAnsi="Georgia" w:cs="Georgia"/>
+        </w:rPr>
+        <w:t xml:space="preserve">how large the market for electronic reading is. Pirate platforms are, by their nature, more volatile than online bookstores and </w:t>
       </w:r>
       <w:r>
         <w:rPr>
@@ -5838,7 +5938,43 @@
         <w:rPr>
           <w:rFonts w:ascii="Georgia" w:hAnsi="Georgia" w:cs="Georgia"/>
         </w:rPr>
-        <w:t xml:space="preserve"> platforms. Worldwide, many organizations exist aiming to combat piracy and shut down facilitators of said practice, even when operating on a small scale. As a general rule pirate platforms have proven to be mostly resistant to the crackdown attempts by copyright enforcers, often reincarnating on a different </w:t>
+        <w:t xml:space="preserve"> platforms. Worldwide, many organizations exist </w:t>
+      </w:r>
+      <w:r>
+        <w:rPr>
+          <w:rFonts w:ascii="Georgia" w:hAnsi="Georgia" w:cs="Georgia"/>
+        </w:rPr>
+        <w:t>with the aim</w:t>
+      </w:r>
+      <w:r>
+        <w:rPr>
+          <w:rFonts w:ascii="Georgia" w:hAnsi="Georgia" w:cs="Georgia"/>
+        </w:rPr>
+        <w:t xml:space="preserve"> to combat piracy and shut down </w:t>
+      </w:r>
+      <w:r>
+        <w:rPr>
+          <w:rFonts w:ascii="Georgia" w:hAnsi="Georgia" w:cs="Georgia"/>
+        </w:rPr>
+        <w:t>piracy websites</w:t>
+      </w:r>
+      <w:r>
+        <w:rPr>
+          <w:rFonts w:ascii="Georgia" w:hAnsi="Georgia" w:cs="Georgia"/>
+        </w:rPr>
+        <w:t xml:space="preserve">, even when operating on a small scale. </w:t>
+      </w:r>
+      <w:r>
+        <w:rPr>
+          <w:rFonts w:ascii="Georgia" w:hAnsi="Georgia" w:cs="Georgia"/>
+        </w:rPr>
+        <w:t>P</w:t>
+      </w:r>
+      <w:r>
+        <w:rPr>
+          <w:rFonts w:ascii="Georgia" w:hAnsi="Georgia" w:cs="Georgia"/>
+        </w:rPr>
+        <w:t xml:space="preserve">irate platforms have proven to be mostly resistant to the crackdown attempts by copyright enforcers, often reincarnating on a different </w:t>
       </w:r>
       <w:r>
         <w:rPr>
@@ -5880,7 +6016,19 @@
         <w:rPr>
           <w:rFonts w:ascii="Georgia" w:hAnsi="Georgia" w:cs="Georgia"/>
         </w:rPr>
-        <w:t xml:space="preserve">Commercial providers of digital content can learn a lot from the pirates. </w:t>
+        <w:t>Commercial providers of digital content can learn a lot from the pirates.</w:t>
+      </w:r>
+      <w:r>
+        <w:rPr>
+          <w:rFonts w:ascii="Georgia" w:hAnsi="Georgia" w:cs="Georgia"/>
+        </w:rPr>
+        <w:t xml:space="preserve"> For example,</w:t>
+      </w:r>
+      <w:r>
+        <w:rPr>
+          <w:rFonts w:ascii="Georgia" w:hAnsi="Georgia" w:cs="Georgia"/>
+        </w:rPr>
+        <w:t xml:space="preserve"> </w:t>
       </w:r>
       <w:r>
         <w:rPr>
@@ -6032,7 +6180,19 @@
         <w:rPr>
           <w:rFonts w:ascii="Georgia" w:hAnsi="Georgia" w:cs="Georgia"/>
         </w:rPr>
-        <w:t xml:space="preserve">) depend on user participation for their downloads to stay alive, they can provide great insight into what is really popular among readers. </w:t>
+        <w:t>) depend</w:t>
+      </w:r>
+      <w:r>
+        <w:rPr>
+          <w:rFonts w:ascii="Georgia" w:hAnsi="Georgia" w:cs="Georgia"/>
+        </w:rPr>
+        <w:t>s</w:t>
+      </w:r>
+      <w:r>
+        <w:rPr>
+          <w:rFonts w:ascii="Georgia" w:hAnsi="Georgia" w:cs="Georgia"/>
+        </w:rPr>
+        <w:t xml:space="preserve"> on user participation for downloads to stay alive, they can provide great insight into what is really popular among readers. </w:t>
       </w:r>
     </w:p>
     <w:p>
@@ -6102,7 +6262,75 @@
         <w:rPr>
           <w:rFonts w:ascii="Georgia" w:hAnsi="Georgia" w:cs="Georgia"/>
         </w:rPr>
-        <w:t xml:space="preserve"> tends to be mainstream: Hollywood films, pop music, and a tendency towards non-fiction and technical handbook literature alongside fantasy and science fiction among the </w:t>
+        <w:t xml:space="preserve"> tends to be mainstream: Hollywood films, pop music, and a tendency towards non-fiction and technical handbook literature alongside fantasy and science fiction. For example, on a particular day and minute in June 2014, the book </w:t>
+      </w:r>
+      <w:r>
+        <w:rPr>
+          <w:rFonts w:ascii="Georgia" w:hAnsi="Georgia" w:cs="Georgia"/>
+          <w:highlight w:val="lightGray"/>
+        </w:rPr>
+        <w:t>'Atlas of Ancient Worlds'</w:t>
+      </w:r>
+      <w:r>
+        <w:rPr>
+          <w:rFonts w:ascii="Georgia" w:hAnsi="Georgia" w:cs="Georgia"/>
+        </w:rPr>
+        <w:t xml:space="preserve"> had more than 2000 downloads in 48 hours. In comparison, the most popular film – an episode of the TV series </w:t>
+      </w:r>
+      <w:r>
+        <w:rPr>
+          <w:rFonts w:ascii="Georgia" w:hAnsi="Georgia" w:cs="Georgia"/>
+          <w:highlight w:val="lightGray"/>
+        </w:rPr>
+        <w:t>'Game of Thrones'</w:t>
+      </w:r>
+      <w:r>
+        <w:rPr>
+          <w:rFonts w:ascii="Georgia" w:hAnsi="Georgia" w:cs="Georgia"/>
+        </w:rPr>
+        <w:t xml:space="preserve"> – had more than 70000 downloads. </w:t>
+      </w:r>
+    </w:p>
+    <w:p>
+      <w:pPr>
+        <w:pStyle w:val="PlainText"/>
+        <w:rPr>
+          <w:rFonts w:ascii="Georgia" w:hAnsi="Georgia" w:cs="Georgia"/>
+        </w:rPr>
+      </w:pPr>
+      <w:r>
+        <w:rPr>
+          <w:rFonts w:ascii="Georgia" w:hAnsi="Georgia" w:cs="Georgia"/>
+        </w:rPr>
+        <w:t xml:space="preserve"> </w:t>
+      </w:r>
+    </w:p>
+    <w:p>
+      <w:pPr>
+        <w:pStyle w:val="PlainText"/>
+        <w:rPr>
+          <w:rFonts w:ascii="Georgia" w:hAnsi="Georgia" w:cs="Georgia"/>
+        </w:rPr>
+      </w:pPr>
+      <w:r>
+        <w:rPr>
+          <w:rFonts w:ascii="Georgia" w:hAnsi="Georgia" w:cs="Georgia"/>
+        </w:rPr>
+        <w:t xml:space="preserve"> </w:t>
+      </w:r>
+    </w:p>
+    <w:p>
+      <w:pPr>
+        <w:pStyle w:val="PlainText"/>
+        <w:rPr>
+          <w:rFonts w:ascii="Georgia" w:hAnsi="Georgia" w:cs="Georgia"/>
+        </w:rPr>
+      </w:pPr>
+      <w:r>
+        <w:rPr>
+          <w:rFonts w:ascii="Georgia" w:hAnsi="Georgia" w:cs="Georgia"/>
+        </w:rPr>
+        <w:t xml:space="preserve">#### General </w:t>
       </w:r>
       <w:r>
         <w:rPr>
@@ -6116,75 +6344,1203 @@
         <w:rPr>
           <w:rFonts w:ascii="Georgia" w:hAnsi="Georgia" w:cs="Georgia"/>
         </w:rPr>
-        <w:t xml:space="preserve"> downloads. For example, on a particular day and minute in June 2014, the book </w:t>
+        <w:t xml:space="preserve"> sites </w:t>
+      </w:r>
+    </w:p>
+    <w:p>
+      <w:pPr>
+        <w:pStyle w:val="PlainText"/>
+        <w:rPr>
+          <w:rFonts w:ascii="Georgia" w:hAnsi="Georgia" w:cs="Georgia"/>
+        </w:rPr>
+      </w:pPr>
+      <w:r>
+        <w:rPr>
+          <w:rFonts w:ascii="Georgia" w:hAnsi="Georgia" w:cs="Georgia"/>
+        </w:rPr>
+        <w:lastRenderedPageBreak/>
+        <w:t xml:space="preserve"> </w:t>
+      </w:r>
+    </w:p>
+    <w:p>
+      <w:pPr>
+        <w:pStyle w:val="PlainText"/>
+        <w:rPr>
+          <w:rFonts w:ascii="Georgia" w:hAnsi="Georgia" w:cs="Georgia"/>
+        </w:rPr>
+      </w:pPr>
+      <w:r>
+        <w:rPr>
+          <w:rFonts w:ascii="Georgia" w:hAnsi="Georgia" w:cs="Georgia"/>
+        </w:rPr>
+        <w:t xml:space="preserve">Next to </w:t>
+      </w:r>
+      <w:r>
+        <w:rPr>
+          <w:rFonts w:ascii="Georgia" w:hAnsi="Georgia" w:cs="Georgia"/>
+          <w:highlight w:val="cyan"/>
+          <w:u w:val="single"/>
+        </w:rPr>
+        <w:t>Project Gutenberg</w:t>
+      </w:r>
+      <w:r>
+        <w:rPr>
+          <w:rFonts w:ascii="Georgia" w:hAnsi="Georgia" w:cs="Georgia"/>
+        </w:rPr>
+        <w:t>,</w:t>
+      </w:r>
+      <w:r>
+        <w:rPr>
+          <w:rFonts w:ascii="Georgia" w:hAnsi="Georgia" w:cs="Georgia"/>
+          <w:highlight w:val="darkRed"/>
+        </w:rPr>
+        <w:t>[^Project-Gutenberg]</w:t>
+      </w:r>
+      <w:r>
+        <w:rPr>
+          <w:rFonts w:ascii="Georgia" w:hAnsi="Georgia" w:cs="Georgia"/>
+        </w:rPr>
+        <w:t xml:space="preserve"> where one can download </w:t>
+      </w:r>
+      <w:r>
+        <w:rPr>
+          <w:rFonts w:ascii="Georgia" w:hAnsi="Georgia" w:cs="Georgia"/>
+          <w:highlight w:val="cyan"/>
+          <w:u w:val="single"/>
+        </w:rPr>
+        <w:t>ebooks</w:t>
+      </w:r>
+      <w:r>
+        <w:rPr>
+          <w:rFonts w:ascii="Georgia" w:hAnsi="Georgia" w:cs="Georgia"/>
+        </w:rPr>
+        <w:t xml:space="preserve"> free of copyright, there are many </w:t>
+      </w:r>
+      <w:r>
+        <w:rPr>
+          <w:rFonts w:ascii="Georgia" w:hAnsi="Georgia" w:cs="Georgia"/>
+          <w:highlight w:val="cyan"/>
+          <w:u w:val="single"/>
+        </w:rPr>
+        <w:t>websites</w:t>
+      </w:r>
+      <w:r>
+        <w:rPr>
+          <w:rFonts w:ascii="Georgia" w:hAnsi="Georgia" w:cs="Georgia"/>
+        </w:rPr>
+        <w:t xml:space="preserve"> where </w:t>
+      </w:r>
+      <w:r>
+        <w:rPr>
+          <w:rFonts w:ascii="Georgia" w:hAnsi="Georgia" w:cs="Georgia"/>
+          <w:highlight w:val="cyan"/>
+          <w:u w:val="single"/>
+        </w:rPr>
+        <w:t>ebooks</w:t>
+      </w:r>
+      <w:r>
+        <w:rPr>
+          <w:rFonts w:ascii="Georgia" w:hAnsi="Georgia" w:cs="Georgia"/>
+        </w:rPr>
+        <w:t xml:space="preserve"> are shared illegally. The most simple pirate </w:t>
+      </w:r>
+      <w:r>
+        <w:rPr>
+          <w:rFonts w:ascii="Georgia" w:hAnsi="Georgia" w:cs="Georgia"/>
+          <w:highlight w:val="cyan"/>
+          <w:u w:val="single"/>
+        </w:rPr>
+        <w:t>ebook</w:t>
+      </w:r>
+      <w:r>
+        <w:rPr>
+          <w:rFonts w:ascii="Georgia" w:hAnsi="Georgia" w:cs="Georgia"/>
+        </w:rPr>
+        <w:t xml:space="preserve"> sites offer any kind of book – very much</w:t>
+      </w:r>
+      <w:r>
+        <w:rPr>
+          <w:rFonts w:ascii="Georgia" w:hAnsi="Georgia" w:cs="Georgia"/>
+        </w:rPr>
+        <w:t xml:space="preserve"> like a large all-audience book</w:t>
+      </w:r>
+      <w:r>
+        <w:rPr>
+          <w:rFonts w:ascii="Georgia" w:hAnsi="Georgia" w:cs="Georgia"/>
+        </w:rPr>
+        <w:t xml:space="preserve">store or </w:t>
+      </w:r>
+      <w:r>
+        <w:rPr>
+          <w:rFonts w:ascii="Georgia" w:hAnsi="Georgia" w:cs="Georgia"/>
+          <w:highlight w:val="cyan"/>
+          <w:u w:val="single"/>
+        </w:rPr>
+        <w:t>Amazon</w:t>
+      </w:r>
+      <w:r>
+        <w:rPr>
+          <w:rFonts w:ascii="Georgia" w:hAnsi="Georgia" w:cs="Georgia"/>
+        </w:rPr>
+        <w:t xml:space="preserve">.com's online bookstores. They are little more than a simple search engine that spits out downloadable </w:t>
+      </w:r>
+      <w:r>
+        <w:rPr>
+          <w:rFonts w:ascii="Georgia" w:hAnsi="Georgia" w:cs="Georgia"/>
+          <w:highlight w:val="cyan"/>
+          <w:u w:val="single"/>
+        </w:rPr>
+        <w:t>ebooks</w:t>
+      </w:r>
+      <w:r>
+        <w:rPr>
+          <w:rFonts w:ascii="Georgia" w:hAnsi="Georgia" w:cs="Georgia"/>
+        </w:rPr>
+        <w:t xml:space="preserve">. These types of sites have become particularly popular in Russia. At the time of this writing, </w:t>
+      </w:r>
+      <w:r>
+        <w:rPr>
+          <w:rFonts w:ascii="Georgia" w:hAnsi="Georgia" w:cs="Georgia"/>
+          <w:highlight w:val="cyan"/>
+          <w:u w:val="single"/>
+        </w:rPr>
+        <w:t>library.ru</w:t>
+      </w:r>
+      <w:r>
+        <w:rPr>
+          <w:rFonts w:ascii="Georgia" w:hAnsi="Georgia" w:cs="Georgia"/>
+        </w:rPr>
+        <w:t xml:space="preserve"> has been the model for this kind of site and, after its crackdown, it was superseded by </w:t>
+      </w:r>
+      <w:r>
+        <w:rPr>
+          <w:rFonts w:ascii="Georgia" w:hAnsi="Georgia" w:cs="Georgia"/>
+          <w:highlight w:val="cyan"/>
+          <w:u w:val="single"/>
+        </w:rPr>
+        <w:t>bookfi.org</w:t>
+      </w:r>
+      <w:r>
+        <w:rPr>
+          <w:rFonts w:ascii="Georgia" w:hAnsi="Georgia" w:cs="Georgia"/>
+        </w:rPr>
+        <w:t>.</w:t>
+      </w:r>
+      <w:r>
+        <w:rPr>
+          <w:rFonts w:ascii="Georgia" w:hAnsi="Georgia" w:cs="Georgia"/>
+          <w:highlight w:val="darkRed"/>
+        </w:rPr>
+        <w:t>[^bookfi.org]</w:t>
+      </w:r>
+      <w:r>
+        <w:rPr>
+          <w:rFonts w:ascii="Georgia" w:hAnsi="Georgia" w:cs="Georgia"/>
+        </w:rPr>
+        <w:t xml:space="preserve"> Also </w:t>
+      </w:r>
+      <w:r>
+        <w:rPr>
+          <w:rFonts w:ascii="Georgia" w:hAnsi="Georgia" w:cs="Georgia"/>
+          <w:highlight w:val="cyan"/>
+          <w:u w:val="single"/>
+        </w:rPr>
+        <w:t>libgen.info</w:t>
+      </w:r>
+      <w:r>
+        <w:rPr>
+          <w:rFonts w:ascii="Georgia" w:hAnsi="Georgia" w:cs="Georgia"/>
+        </w:rPr>
+        <w:t>,</w:t>
+      </w:r>
+      <w:r>
+        <w:rPr>
+          <w:rFonts w:ascii="Georgia" w:hAnsi="Georgia" w:cs="Georgia"/>
+          <w:highlight w:val="darkRed"/>
+        </w:rPr>
+        <w:t>[^libgen.info]</w:t>
+      </w:r>
+      <w:r>
+        <w:rPr>
+          <w:rFonts w:ascii="Georgia" w:hAnsi="Georgia" w:cs="Georgia"/>
+        </w:rPr>
+        <w:t xml:space="preserve"> an online library, is an example to mention here. </w:t>
+      </w:r>
+    </w:p>
+    <w:p>
+      <w:pPr>
+        <w:pStyle w:val="PlainText"/>
+        <w:rPr>
+          <w:rFonts w:ascii="Georgia" w:hAnsi="Georgia" w:cs="Georgia"/>
+        </w:rPr>
+      </w:pPr>
+    </w:p>
+    <w:p>
+      <w:pPr>
+        <w:pStyle w:val="PlainText"/>
+        <w:rPr>
+          <w:rFonts w:ascii="Georgia" w:hAnsi="Georgia" w:cs="Georgia"/>
+        </w:rPr>
+      </w:pPr>
+    </w:p>
+    <w:p>
+      <w:pPr>
+        <w:pStyle w:val="PlainText"/>
+        <w:rPr>
+          <w:rFonts w:ascii="Georgia" w:hAnsi="Georgia" w:cs="Georgia"/>
+        </w:rPr>
+      </w:pPr>
+      <w:r>
+        <w:rPr>
+          <w:rFonts w:ascii="Georgia" w:hAnsi="Georgia" w:cs="Georgia"/>
+        </w:rPr>
+        <w:t xml:space="preserve">#### Specialized sites </w:t>
+      </w:r>
+    </w:p>
+    <w:p>
+      <w:pPr>
+        <w:pStyle w:val="PlainText"/>
+        <w:rPr>
+          <w:rFonts w:ascii="Georgia" w:hAnsi="Georgia" w:cs="Georgia"/>
+        </w:rPr>
+      </w:pPr>
+      <w:r>
+        <w:rPr>
+          <w:rFonts w:ascii="Georgia" w:hAnsi="Georgia" w:cs="Georgia"/>
+        </w:rPr>
+        <w:t xml:space="preserve"> </w:t>
+      </w:r>
+    </w:p>
+    <w:p>
+      <w:pPr>
+        <w:pStyle w:val="PlainText"/>
+        <w:rPr>
+          <w:rFonts w:ascii="Georgia" w:hAnsi="Georgia" w:cs="Georgia"/>
+        </w:rPr>
+      </w:pPr>
+      <w:r>
+        <w:rPr>
+          <w:rFonts w:ascii="Georgia" w:hAnsi="Georgia" w:cs="Georgia"/>
+        </w:rPr>
+        <w:t xml:space="preserve">Some </w:t>
+      </w:r>
+      <w:r>
+        <w:rPr>
+          <w:rFonts w:ascii="Georgia" w:hAnsi="Georgia" w:cs="Georgia"/>
+          <w:highlight w:val="cyan"/>
+          <w:u w:val="single"/>
+        </w:rPr>
+        <w:t>websites</w:t>
+      </w:r>
+      <w:r>
+        <w:rPr>
+          <w:rFonts w:ascii="Georgia" w:hAnsi="Georgia" w:cs="Georgia"/>
+        </w:rPr>
+        <w:t xml:space="preserve"> outside or in gray areas of copyright are artistic projects. In the 1990s, </w:t>
       </w:r>
       <w:r>
         <w:rPr>
           <w:rFonts w:ascii="Georgia" w:hAnsi="Georgia" w:cs="Georgia"/>
           <w:highlight w:val="lightGray"/>
         </w:rPr>
-        <w:t>'Atlas of Ancient Worlds'</w:t>
-      </w:r>
-      <w:r>
-        <w:rPr>
-          <w:rFonts w:ascii="Georgia" w:hAnsi="Georgia" w:cs="Georgia"/>
-        </w:rPr>
-        <w:t xml:space="preserve"> had more than 2000 downloads in 48 hours. In comparison, the most popular film – an episode of the TV series </w:t>
+        <w:t>'textz.com'</w:t>
+      </w:r>
+      <w:r>
+        <w:rPr>
+          <w:rFonts w:ascii="Georgia" w:hAnsi="Georgia" w:cs="Georgia"/>
+        </w:rPr>
+        <w:t xml:space="preserve"> by the Berlin-based artist </w:t>
+      </w:r>
+      <w:r>
+        <w:rPr>
+          <w:rFonts w:ascii="Georgia" w:hAnsi="Georgia" w:cs="Georgia"/>
+          <w:highlight w:val="cyan"/>
+          <w:u w:val="single"/>
+        </w:rPr>
+        <w:t>Sebastian Luetgert</w:t>
+      </w:r>
+      <w:r>
+        <w:rPr>
+          <w:rFonts w:ascii="Georgia" w:hAnsi="Georgia" w:cs="Georgia"/>
+        </w:rPr>
+        <w:t xml:space="preserve"> was the first site to offer cultural, political and media theory books as simple, </w:t>
+      </w:r>
+      <w:r>
+        <w:rPr>
+          <w:rFonts w:ascii="Georgia" w:hAnsi="Georgia" w:cs="Georgia"/>
+        </w:rPr>
+        <w:t xml:space="preserve">freely </w:t>
+      </w:r>
+      <w:r>
+        <w:rPr>
+          <w:rFonts w:ascii="Georgia" w:hAnsi="Georgia" w:cs="Georgia"/>
+        </w:rPr>
+        <w:t xml:space="preserve">downloadable text files. Later, the </w:t>
+      </w:r>
+      <w:r>
+        <w:rPr>
+          <w:rFonts w:ascii="Georgia" w:hAnsi="Georgia" w:cs="Georgia"/>
+          <w:highlight w:val="cyan"/>
+          <w:u w:val="single"/>
+        </w:rPr>
+        <w:t>websites</w:t>
+      </w:r>
+      <w:r>
+        <w:rPr>
+          <w:rFonts w:ascii="Georgia" w:hAnsi="Georgia" w:cs="Georgia"/>
+        </w:rPr>
+        <w:t xml:space="preserve"> </w:t>
+      </w:r>
+      <w:r>
+        <w:rPr>
+          <w:rFonts w:ascii="Georgia" w:hAnsi="Georgia" w:cs="Georgia"/>
+          <w:highlight w:val="cyan"/>
+          <w:u w:val="single"/>
+        </w:rPr>
+        <w:t>aaaaarg.org</w:t>
+      </w:r>
+      <w:r>
+        <w:rPr>
+          <w:rFonts w:ascii="Georgia" w:hAnsi="Georgia" w:cs="Georgia"/>
+          <w:highlight w:val="darkRed"/>
+        </w:rPr>
+        <w:t>[^aaaaarg.org]</w:t>
+      </w:r>
+      <w:r>
+        <w:rPr>
+          <w:rFonts w:ascii="Georgia" w:hAnsi="Georgia" w:cs="Georgia"/>
+        </w:rPr>
+        <w:t xml:space="preserve"> and </w:t>
+      </w:r>
+      <w:r>
+        <w:rPr>
+          <w:rFonts w:ascii="Georgia" w:hAnsi="Georgia" w:cs="Georgia"/>
+          <w:highlight w:val="cyan"/>
+          <w:u w:val="single"/>
+        </w:rPr>
+        <w:t>Monoskop</w:t>
+      </w:r>
+      <w:r>
+        <w:rPr>
+          <w:rFonts w:ascii="Georgia" w:hAnsi="Georgia" w:cs="Georgia"/>
+          <w:highlight w:val="darkRed"/>
+        </w:rPr>
+        <w:t>[^Monoskop]</w:t>
+      </w:r>
+      <w:r>
+        <w:rPr>
+          <w:rFonts w:ascii="Georgia" w:hAnsi="Georgia" w:cs="Georgia"/>
+        </w:rPr>
+        <w:t xml:space="preserve"> provided related collections of freely downloadable art, cultural and media studies books, yet with different thematic emphases: to stimulate reading and discussion groups, or to provide a carefully hand-selected library mirroring the taste of the site owner. </w:t>
+      </w:r>
+    </w:p>
+    <w:p>
+      <w:pPr>
+        <w:pStyle w:val="PlainText"/>
+        <w:rPr>
+          <w:rFonts w:ascii="Georgia" w:hAnsi="Georgia" w:cs="Georgia"/>
+        </w:rPr>
+      </w:pPr>
+      <w:r>
+        <w:rPr>
+          <w:rFonts w:ascii="Georgia" w:hAnsi="Georgia" w:cs="Georgia"/>
+        </w:rPr>
+        <w:t xml:space="preserve"> </w:t>
+      </w:r>
+    </w:p>
+    <w:p>
+      <w:pPr>
+        <w:pStyle w:val="PlainText"/>
+        <w:rPr>
+          <w:rFonts w:ascii="Georgia" w:hAnsi="Georgia" w:cs="Georgia"/>
+        </w:rPr>
+      </w:pPr>
+      <w:r>
+        <w:rPr>
+          <w:rFonts w:ascii="Georgia" w:hAnsi="Georgia" w:cs="Georgia"/>
+        </w:rPr>
+        <w:t xml:space="preserve">Best known is </w:t>
+      </w:r>
+      <w:r>
+        <w:rPr>
+          <w:rFonts w:ascii="Georgia" w:hAnsi="Georgia" w:cs="Georgia"/>
+          <w:highlight w:val="cyan"/>
+          <w:u w:val="single"/>
+        </w:rPr>
+        <w:t>UbuWeb</w:t>
+      </w:r>
+      <w:r>
+        <w:rPr>
+          <w:rFonts w:ascii="Georgia" w:hAnsi="Georgia" w:cs="Georgia"/>
+        </w:rPr>
+        <w:t>,</w:t>
+      </w:r>
+      <w:r>
+        <w:rPr>
+          <w:rFonts w:ascii="Georgia" w:hAnsi="Georgia" w:cs="Georgia"/>
+          <w:highlight w:val="darkRed"/>
+        </w:rPr>
+        <w:t>[^Ubuweb]</w:t>
+      </w:r>
+      <w:r>
+        <w:rPr>
+          <w:rFonts w:ascii="Georgia" w:hAnsi="Georgia" w:cs="Georgia"/>
+        </w:rPr>
+        <w:t xml:space="preserve"> an encyclopedic site providing downloadable sound, video and text file version</w:t>
+      </w:r>
+      <w:r>
+        <w:rPr>
+          <w:rFonts w:ascii="Georgia" w:hAnsi="Georgia" w:cs="Georgia"/>
+        </w:rPr>
+        <w:t>s</w:t>
+      </w:r>
+      <w:r>
+        <w:rPr>
+          <w:rFonts w:ascii="Georgia" w:hAnsi="Georgia" w:cs="Georgia"/>
+        </w:rPr>
+        <w:t xml:space="preserve"> of avant-garde arts records, films and books. Most of them fall under the category of small edition artists' books, and are provided with the artists' permission – since most these works never created revenue when they were commercially released. </w:t>
+      </w:r>
+    </w:p>
+    <w:p>
+      <w:pPr>
+        <w:pStyle w:val="PlainText"/>
+        <w:rPr>
+          <w:rFonts w:ascii="Georgia" w:hAnsi="Georgia" w:cs="Georgia"/>
+        </w:rPr>
+      </w:pPr>
+      <w:r>
+        <w:rPr>
+          <w:rFonts w:ascii="Georgia" w:hAnsi="Georgia" w:cs="Georgia"/>
+        </w:rPr>
+        <w:t xml:space="preserve"> </w:t>
+      </w:r>
+    </w:p>
+    <w:p>
+      <w:pPr>
+        <w:pStyle w:val="PlainText"/>
+        <w:rPr>
+          <w:rFonts w:ascii="Georgia" w:hAnsi="Georgia" w:cs="Georgia"/>
+        </w:rPr>
+      </w:pPr>
+      <w:r>
+        <w:rPr>
+          <w:rFonts w:ascii="Georgia" w:hAnsi="Georgia" w:cs="Georgia"/>
+        </w:rPr>
+        <w:t xml:space="preserve">All these sites run like small specialty bookstores (although they don't sell anything). They show that the opposite of </w:t>
+      </w:r>
+      <w:r>
+        <w:rPr>
+          <w:rFonts w:ascii="Georgia" w:hAnsi="Georgia" w:cs="Georgia"/>
+          <w:highlight w:val="cyan"/>
+          <w:u w:val="single"/>
+        </w:rPr>
+        <w:t>Amazon</w:t>
+      </w:r>
+      <w:r>
+        <w:rPr>
+          <w:rFonts w:ascii="Georgia" w:hAnsi="Georgia" w:cs="Georgia"/>
+        </w:rPr>
+        <w:t xml:space="preserve"> and </w:t>
+      </w:r>
+      <w:r>
+        <w:rPr>
+          <w:rFonts w:ascii="Georgia" w:hAnsi="Georgia" w:cs="Georgia"/>
+          <w:highlight w:val="cyan"/>
+          <w:u w:val="single"/>
+        </w:rPr>
+        <w:t>bookfi.org</w:t>
+      </w:r>
+      <w:r>
+        <w:rPr>
+          <w:rFonts w:ascii="Georgia" w:hAnsi="Georgia" w:cs="Georgia"/>
+        </w:rPr>
+        <w:t xml:space="preserve"> can work as well, namely the personal selection and combination of books. If they are as strong as in the case of </w:t>
+      </w:r>
+      <w:r>
+        <w:rPr>
+          <w:rFonts w:ascii="Georgia" w:hAnsi="Georgia" w:cs="Georgia"/>
+          <w:highlight w:val="cyan"/>
+          <w:u w:val="single"/>
+        </w:rPr>
+        <w:t>UbuWeb</w:t>
+      </w:r>
+      <w:r>
+        <w:rPr>
+          <w:rFonts w:ascii="Georgia" w:hAnsi="Georgia" w:cs="Georgia"/>
+        </w:rPr>
+        <w:t xml:space="preserve"> and </w:t>
+      </w:r>
+      <w:r>
+        <w:rPr>
+          <w:rFonts w:ascii="Georgia" w:hAnsi="Georgia" w:cs="Georgia"/>
+          <w:highlight w:val="cyan"/>
+          <w:u w:val="single"/>
+        </w:rPr>
+        <w:t>Monoskop</w:t>
+      </w:r>
+      <w:r>
+        <w:rPr>
+          <w:rFonts w:ascii="Georgia" w:hAnsi="Georgia" w:cs="Georgia"/>
+        </w:rPr>
+        <w:t xml:space="preserve">, they create their own public that will download a work not because of having heard of it or of the author, but because being on such a particular site is recommendation enough. </w:t>
+      </w:r>
+    </w:p>
+    <w:p>
+      <w:pPr>
+        <w:pStyle w:val="PlainText"/>
+        <w:rPr>
+          <w:rFonts w:ascii="Georgia" w:hAnsi="Georgia" w:cs="Georgia"/>
+        </w:rPr>
+      </w:pPr>
+      <w:r>
+        <w:rPr>
+          <w:rFonts w:ascii="Georgia" w:hAnsi="Georgia" w:cs="Georgia"/>
+        </w:rPr>
+        <w:t xml:space="preserve"> </w:t>
+      </w:r>
+    </w:p>
+    <w:p>
+      <w:pPr>
+        <w:pStyle w:val="PlainText"/>
+        <w:rPr>
+          <w:rFonts w:ascii="Georgia" w:hAnsi="Georgia" w:cs="Georgia"/>
+        </w:rPr>
+      </w:pPr>
+      <w:r>
+        <w:rPr>
+          <w:rFonts w:ascii="Georgia" w:hAnsi="Georgia" w:cs="Georgia"/>
+        </w:rPr>
+        <w:t xml:space="preserve"> </w:t>
+      </w:r>
+      <w:r>
+        <w:rPr>
+          <w:rFonts w:ascii="Georgia" w:hAnsi="Georgia" w:cs="Georgia"/>
+        </w:rPr>
+        <w:t xml:space="preserve">What online booksellers could learn from these sites: </w:t>
+      </w:r>
+    </w:p>
+    <w:p>
+      <w:pPr>
+        <w:pStyle w:val="PlainText"/>
+        <w:rPr>
+          <w:rFonts w:ascii="Georgia" w:hAnsi="Georgia" w:cs="Georgia"/>
+        </w:rPr>
+      </w:pPr>
+      <w:r>
+        <w:rPr>
+          <w:rFonts w:ascii="Georgia" w:hAnsi="Georgia" w:cs="Georgia"/>
+        </w:rPr>
+        <w:t xml:space="preserve"> </w:t>
+      </w:r>
+    </w:p>
+    <w:p>
+      <w:pPr>
+        <w:pStyle w:val="PlainText"/>
+        <w:rPr>
+          <w:rFonts w:ascii="Georgia" w:hAnsi="Georgia" w:cs="Georgia"/>
+        </w:rPr>
+      </w:pPr>
+      <w:r>
+        <w:rPr>
+          <w:rFonts w:ascii="Georgia" w:hAnsi="Georgia" w:cs="Georgia"/>
+        </w:rPr>
+        <w:t xml:space="preserve">* Simplicity combined with encyclopedic scope. With no other site except </w:t>
+      </w:r>
+      <w:r>
+        <w:rPr>
+          <w:rFonts w:ascii="Georgia" w:hAnsi="Georgia" w:cs="Georgia"/>
+          <w:highlight w:val="cyan"/>
+          <w:u w:val="single"/>
+        </w:rPr>
+        <w:t>Amazon</w:t>
+      </w:r>
+      <w:r>
+        <w:rPr>
+          <w:rFonts w:ascii="Georgia" w:hAnsi="Georgia" w:cs="Georgia"/>
+        </w:rPr>
+        <w:t xml:space="preserve">'s, it is as easy to find and download an electronic book, no matter which genre, language, whether bestselling or obscure. </w:t>
+      </w:r>
+    </w:p>
+    <w:p>
+      <w:pPr>
+        <w:pStyle w:val="PlainText"/>
+        <w:rPr>
+          <w:rFonts w:ascii="Georgia" w:hAnsi="Georgia" w:cs="Georgia"/>
+        </w:rPr>
+      </w:pPr>
+      <w:r>
+        <w:rPr>
+          <w:rFonts w:ascii="Georgia" w:hAnsi="Georgia" w:cs="Georgia"/>
+        </w:rPr>
+        <w:t xml:space="preserve">* Simplicity in formats. The sites provide mostly </w:t>
+      </w:r>
+      <w:r>
+        <w:rPr>
+          <w:rFonts w:ascii="Georgia" w:hAnsi="Georgia" w:cs="Georgia"/>
+          <w:highlight w:val="cyan"/>
+          <w:u w:val="single"/>
+        </w:rPr>
+        <w:t>PDFs</w:t>
+      </w:r>
+      <w:r>
+        <w:rPr>
+          <w:rFonts w:ascii="Georgia" w:hAnsi="Georgia" w:cs="Georgia"/>
+        </w:rPr>
+        <w:t xml:space="preserve"> as well as </w:t>
+      </w:r>
+      <w:r>
+        <w:rPr>
+          <w:rFonts w:ascii="Georgia" w:hAnsi="Georgia" w:cs="Georgia"/>
+          <w:highlight w:val="cyan"/>
+          <w:u w:val="single"/>
+        </w:rPr>
+        <w:t>EPUB</w:t>
+      </w:r>
+      <w:r>
+        <w:rPr>
+          <w:rFonts w:ascii="Georgia" w:hAnsi="Georgia" w:cs="Georgia"/>
+        </w:rPr>
+        <w:t xml:space="preserve">s, depending on whatever file format they have available. </w:t>
+      </w:r>
+    </w:p>
+    <w:p>
+      <w:pPr>
+        <w:pStyle w:val="PlainText"/>
+        <w:rPr>
+          <w:rFonts w:ascii="Georgia" w:hAnsi="Georgia" w:cs="Georgia"/>
+        </w:rPr>
+      </w:pPr>
+      <w:r>
+        <w:rPr>
+          <w:rFonts w:ascii="Georgia" w:hAnsi="Georgia" w:cs="Georgia"/>
+        </w:rPr>
+        <w:t xml:space="preserve"> </w:t>
+      </w:r>
+    </w:p>
+    <w:p>
+      <w:pPr>
+        <w:pStyle w:val="PlainText"/>
+        <w:rPr>
+          <w:rFonts w:ascii="Georgia" w:hAnsi="Georgia" w:cs="Georgia"/>
+        </w:rPr>
+      </w:pPr>
+      <w:r>
+        <w:rPr>
+          <w:rFonts w:ascii="Georgia" w:hAnsi="Georgia" w:cs="Georgia"/>
+        </w:rPr>
+        <w:t xml:space="preserve"> </w:t>
+      </w:r>
+    </w:p>
+    <w:p>
+      <w:pPr>
+        <w:pStyle w:val="PlainText"/>
+        <w:rPr>
+          <w:rFonts w:ascii="Georgia" w:hAnsi="Georgia" w:cs="Georgia"/>
+        </w:rPr>
+      </w:pPr>
+      <w:r>
+        <w:rPr>
+          <w:rFonts w:ascii="Georgia" w:hAnsi="Georgia" w:cs="Georgia"/>
+        </w:rPr>
+        <w:t xml:space="preserve">## Artist-/designer-run projects: </w:t>
+      </w:r>
+      <w:r>
+        <w:rPr>
+          <w:rFonts w:ascii="Georgia" w:hAnsi="Georgia" w:cs="Georgia"/>
+          <w:highlight w:val="cyan"/>
+          <w:u w:val="single"/>
+        </w:rPr>
+        <w:t>Badlands Unlimited</w:t>
+      </w:r>
+      <w:r>
+        <w:rPr>
+          <w:rFonts w:ascii="Georgia" w:hAnsi="Georgia" w:cs="Georgia"/>
+        </w:rPr>
+        <w:t xml:space="preserve">, </w:t>
+      </w:r>
+      <w:r>
+        <w:rPr>
+          <w:rFonts w:ascii="Georgia" w:hAnsi="Georgia" w:cs="Georgia"/>
+          <w:highlight w:val="cyan"/>
+          <w:u w:val="single"/>
+        </w:rPr>
+        <w:t>KYUR8</w:t>
+      </w:r>
+      <w:r>
+        <w:rPr>
+          <w:rFonts w:ascii="Georgia" w:hAnsi="Georgia" w:cs="Georgia"/>
+        </w:rPr>
+        <w:t>, artists</w:t>
+      </w:r>
+      <w:r>
+        <w:rPr>
+          <w:rFonts w:ascii="Georgia" w:hAnsi="Georgia" w:cs="Georgia"/>
+        </w:rPr>
+        <w:t>’</w:t>
+      </w:r>
+      <w:r>
+        <w:rPr>
+          <w:rFonts w:ascii="Georgia" w:hAnsi="Georgia" w:cs="Georgia"/>
+        </w:rPr>
+        <w:t xml:space="preserve"> </w:t>
+      </w:r>
+      <w:r>
+        <w:rPr>
+          <w:rFonts w:ascii="Georgia" w:hAnsi="Georgia" w:cs="Georgia"/>
+          <w:highlight w:val="cyan"/>
+          <w:u w:val="single"/>
+        </w:rPr>
+        <w:t>ebooks</w:t>
+      </w:r>
+      <w:r>
+        <w:rPr>
+          <w:rFonts w:ascii="Georgia" w:hAnsi="Georgia" w:cs="Georgia"/>
+        </w:rPr>
+        <w:t xml:space="preserve"> </w:t>
+      </w:r>
+    </w:p>
+    <w:p>
+      <w:pPr>
+        <w:pStyle w:val="PlainText"/>
+        <w:rPr>
+          <w:rFonts w:ascii="Georgia" w:hAnsi="Georgia" w:cs="Georgia"/>
+        </w:rPr>
+      </w:pPr>
+      <w:r>
+        <w:rPr>
+          <w:rFonts w:ascii="Georgia" w:hAnsi="Georgia" w:cs="Georgia"/>
+        </w:rPr>
+        <w:t xml:space="preserve"> </w:t>
+      </w:r>
+    </w:p>
+    <w:p>
+      <w:pPr>
+        <w:pStyle w:val="PlainText"/>
+        <w:rPr>
+          <w:rFonts w:ascii="Georgia" w:hAnsi="Georgia" w:cs="Georgia"/>
+        </w:rPr>
+      </w:pPr>
+      <w:r>
+        <w:rPr>
+          <w:rFonts w:ascii="Georgia" w:hAnsi="Georgia" w:cs="Georgia"/>
+        </w:rPr>
+        <w:t xml:space="preserve">In the last couple of years, there have been first attempts to create only small presses and book download stores for </w:t>
+      </w:r>
+      <w:r>
+        <w:rPr>
+          <w:rFonts w:ascii="Georgia" w:hAnsi="Georgia" w:cs="Georgia"/>
+          <w:highlight w:val="darkRed"/>
+        </w:rPr>
+        <w:t>[</w:t>
+      </w:r>
+      <w:r>
+        <w:rPr>
+          <w:rFonts w:ascii="Georgia" w:hAnsi="Georgia" w:cs="Georgia"/>
+        </w:rPr>
+        <w:t>artists' and designer's books</w:t>
+      </w:r>
+      <w:r>
+        <w:rPr>
+          <w:rFonts w:ascii="Georgia" w:hAnsi="Georgia" w:cs="Georgia"/>
+          <w:highlight w:val="darkRed"/>
+        </w:rPr>
+        <w:t>](#artistdesigner-book)</w:t>
+      </w:r>
+      <w:r>
+        <w:rPr>
+          <w:rFonts w:ascii="Georgia" w:hAnsi="Georgia" w:cs="Georgia"/>
+        </w:rPr>
+        <w:t xml:space="preserve">: writer, artist and publisher, </w:t>
+      </w:r>
+      <w:r>
+        <w:rPr>
+          <w:rFonts w:ascii="Georgia" w:hAnsi="Georgia" w:cs="Georgia"/>
+          <w:highlight w:val="cyan"/>
+          <w:u w:val="single"/>
+        </w:rPr>
+        <w:t>James Bridle</w:t>
+      </w:r>
+      <w:r>
+        <w:rPr>
+          <w:rFonts w:ascii="Georgia" w:hAnsi="Georgia" w:cs="Georgia"/>
+        </w:rPr>
+        <w:t xml:space="preserve"> (who coined the term </w:t>
       </w:r>
       <w:r>
         <w:rPr>
           <w:rFonts w:ascii="Georgia" w:hAnsi="Georgia" w:cs="Georgia"/>
           <w:highlight w:val="lightGray"/>
         </w:rPr>
-        <w:t>'Game of Thrones'</w:t>
-      </w:r>
-      <w:r>
-        <w:rPr>
-          <w:rFonts w:ascii="Georgia" w:hAnsi="Georgia" w:cs="Georgia"/>
-        </w:rPr>
-        <w:t xml:space="preserve"> – had more than 70000 downloads. </w:t>
-      </w:r>
-    </w:p>
-    <w:p>
-      <w:pPr>
-        <w:pStyle w:val="PlainText"/>
-        <w:rPr>
-          <w:rFonts w:ascii="Georgia" w:hAnsi="Georgia" w:cs="Georgia"/>
-        </w:rPr>
-      </w:pPr>
-      <w:r>
-        <w:rPr>
-          <w:rFonts w:ascii="Georgia" w:hAnsi="Georgia" w:cs="Georgia"/>
-        </w:rPr>
-        <w:t xml:space="preserve"> </w:t>
-      </w:r>
-    </w:p>
-    <w:p>
-      <w:pPr>
-        <w:pStyle w:val="PlainText"/>
-        <w:rPr>
-          <w:rFonts w:ascii="Georgia" w:hAnsi="Georgia" w:cs="Georgia"/>
-        </w:rPr>
-      </w:pPr>
-      <w:r>
-        <w:rPr>
-          <w:rFonts w:ascii="Georgia" w:hAnsi="Georgia" w:cs="Georgia"/>
-        </w:rPr>
-        <w:t xml:space="preserve"> </w:t>
-      </w:r>
-    </w:p>
-    <w:p>
-      <w:pPr>
-        <w:pStyle w:val="PlainText"/>
-        <w:rPr>
-          <w:rFonts w:ascii="Georgia" w:hAnsi="Georgia" w:cs="Georgia"/>
-        </w:rPr>
-      </w:pPr>
-      <w:r>
-        <w:rPr>
-          <w:rFonts w:ascii="Georgia" w:hAnsi="Georgia" w:cs="Georgia"/>
-        </w:rPr>
-        <w:t xml:space="preserve">#### General </w:t>
+        <w:t>'new aesthetics'</w:t>
+      </w:r>
+      <w:r>
+        <w:rPr>
+          <w:rFonts w:ascii="Georgia" w:hAnsi="Georgia" w:cs="Georgia"/>
+        </w:rPr>
+        <w:t xml:space="preserve">) created the </w:t>
+      </w:r>
+      <w:r>
+        <w:rPr>
+          <w:rFonts w:ascii="Georgia" w:hAnsi="Georgia" w:cs="Georgia"/>
+          <w:highlight w:val="cyan"/>
+          <w:u w:val="single"/>
+        </w:rPr>
+        <w:t>website</w:t>
+      </w:r>
+      <w:r>
+        <w:rPr>
+          <w:rFonts w:ascii="Georgia" w:hAnsi="Georgia" w:cs="Georgia"/>
+        </w:rPr>
+        <w:t xml:space="preserve"> </w:t>
+      </w:r>
+      <w:r>
+        <w:rPr>
+          <w:rFonts w:ascii="Georgia" w:hAnsi="Georgia" w:cs="Georgia"/>
+          <w:highlight w:val="lightGray"/>
+        </w:rPr>
+        <w:t>'artists</w:t>
+      </w:r>
+      <w:r>
+        <w:rPr>
+          <w:rFonts w:ascii="Georgia" w:hAnsi="Georgia" w:cs="Georgia"/>
+          <w:highlight w:val="cyan"/>
+          <w:u w:val="single"/>
+        </w:rPr>
+        <w:t>ebooks</w:t>
+      </w:r>
+      <w:r>
+        <w:rPr>
+          <w:rFonts w:ascii="Georgia" w:hAnsi="Georgia" w:cs="Georgia"/>
+          <w:highlight w:val="lightGray"/>
+        </w:rPr>
+        <w:t>.org'</w:t>
+      </w:r>
+      <w:r>
+        <w:rPr>
+          <w:rFonts w:ascii="Georgia" w:hAnsi="Georgia" w:cs="Georgia"/>
+        </w:rPr>
+        <w:t xml:space="preserve"> with freely downloadable </w:t>
+      </w:r>
+      <w:r>
+        <w:rPr>
+          <w:rFonts w:ascii="Georgia" w:hAnsi="Georgia" w:cs="Georgia"/>
+          <w:highlight w:val="cyan"/>
+          <w:u w:val="single"/>
+        </w:rPr>
+        <w:t>EPUB</w:t>
+      </w:r>
+      <w:r>
+        <w:rPr>
+          <w:rFonts w:ascii="Georgia" w:hAnsi="Georgia" w:cs="Georgia"/>
+        </w:rPr>
+        <w:t xml:space="preserve"> files by experimental writers and artists. </w:t>
+      </w:r>
+    </w:p>
+    <w:p>
+      <w:pPr>
+        <w:pStyle w:val="PlainText"/>
+        <w:rPr>
+          <w:rFonts w:ascii="Georgia" w:hAnsi="Georgia" w:cs="Georgia"/>
+        </w:rPr>
+      </w:pPr>
+    </w:p>
+    <w:p>
+      <w:pPr>
+        <w:pStyle w:val="PlainText"/>
+        <w:rPr>
+          <w:rFonts w:ascii="Georgia" w:hAnsi="Georgia" w:cs="Georgia"/>
+        </w:rPr>
+      </w:pPr>
+      <w:r>
+        <w:rPr>
+          <w:rFonts w:ascii="Georgia" w:hAnsi="Georgia" w:cs="Georgia"/>
+        </w:rPr>
+        <w:t xml:space="preserve">American contemporary artist and designer </w:t>
+      </w:r>
+      <w:r>
+        <w:rPr>
+          <w:rFonts w:ascii="Georgia" w:hAnsi="Georgia" w:cs="Georgia"/>
+          <w:highlight w:val="cyan"/>
+          <w:u w:val="single"/>
+        </w:rPr>
+        <w:t>Paul Chan</w:t>
+      </w:r>
+      <w:r>
+        <w:rPr>
+          <w:rFonts w:ascii="Georgia" w:hAnsi="Georgia" w:cs="Georgia"/>
+        </w:rPr>
+        <w:t xml:space="preserve"> initiated the more commercial online press </w:t>
+      </w:r>
+      <w:r>
+        <w:rPr>
+          <w:rFonts w:ascii="Georgia" w:hAnsi="Georgia" w:cs="Georgia"/>
+          <w:highlight w:val="cyan"/>
+          <w:u w:val="single"/>
+        </w:rPr>
+        <w:t>Badlands Unlimited</w:t>
+      </w:r>
+      <w:r>
+        <w:rPr>
+          <w:rFonts w:ascii="Georgia" w:hAnsi="Georgia" w:cs="Georgia"/>
+        </w:rPr>
+        <w:t xml:space="preserve"> that sells artist-made visual electronic books that are proprietary to the </w:t>
+      </w:r>
+      <w:r>
+        <w:rPr>
+          <w:rFonts w:ascii="Georgia" w:hAnsi="Georgia" w:cs="Georgia"/>
+          <w:highlight w:val="cyan"/>
+          <w:u w:val="single"/>
+        </w:rPr>
+        <w:t>iPad</w:t>
+      </w:r>
+      <w:r>
+        <w:rPr>
+          <w:rFonts w:ascii="Georgia" w:hAnsi="Georgia" w:cs="Georgia"/>
+        </w:rPr>
+        <w:t xml:space="preserve"> and </w:t>
+      </w:r>
+      <w:r>
+        <w:rPr>
+          <w:rFonts w:ascii="Georgia" w:hAnsi="Georgia" w:cs="Georgia"/>
+          <w:highlight w:val="cyan"/>
+          <w:u w:val="single"/>
+        </w:rPr>
+        <w:t>Apple</w:t>
+      </w:r>
+      <w:r>
+        <w:rPr>
+          <w:rFonts w:ascii="Georgia" w:hAnsi="Georgia" w:cs="Georgia"/>
+        </w:rPr>
+        <w:t xml:space="preserve">'s </w:t>
+      </w:r>
+      <w:r>
+        <w:rPr>
+          <w:rFonts w:ascii="Georgia" w:hAnsi="Georgia" w:cs="Georgia"/>
+          <w:highlight w:val="cyan"/>
+          <w:u w:val="single"/>
+        </w:rPr>
+        <w:t>iBooks</w:t>
+      </w:r>
+      <w:r>
+        <w:rPr>
+          <w:rFonts w:ascii="Georgia" w:hAnsi="Georgia" w:cs="Georgia"/>
+        </w:rPr>
+        <w:t xml:space="preserve"> platform. </w:t>
+      </w:r>
+    </w:p>
+    <w:p>
+      <w:pPr>
+        <w:pStyle w:val="PlainText"/>
+        <w:rPr>
+          <w:rFonts w:ascii="Georgia" w:hAnsi="Georgia" w:cs="Georgia"/>
+        </w:rPr>
+      </w:pPr>
+    </w:p>
+    <w:p>
+      <w:pPr>
+        <w:pStyle w:val="PlainText"/>
+        <w:rPr>
+          <w:rFonts w:ascii="Georgia" w:hAnsi="Georgia" w:cs="Georgia"/>
+        </w:rPr>
+      </w:pPr>
+      <w:r>
+        <w:rPr>
+          <w:rFonts w:ascii="Georgia" w:hAnsi="Georgia" w:cs="Georgia"/>
+        </w:rPr>
+        <w:t xml:space="preserve">The </w:t>
+      </w:r>
+      <w:r>
+        <w:rPr>
+          <w:rFonts w:ascii="Georgia" w:hAnsi="Georgia" w:cs="Georgia"/>
+          <w:highlight w:val="cyan"/>
+          <w:u w:val="single"/>
+        </w:rPr>
+        <w:t>iPhone</w:t>
+      </w:r>
+      <w:r>
+        <w:rPr>
+          <w:rFonts w:ascii="Georgia" w:hAnsi="Georgia" w:cs="Georgia"/>
+        </w:rPr>
+        <w:t>/</w:t>
+      </w:r>
+      <w:r>
+        <w:rPr>
+          <w:rFonts w:ascii="Georgia" w:hAnsi="Georgia" w:cs="Georgia"/>
+          <w:highlight w:val="cyan"/>
+          <w:u w:val="single"/>
+        </w:rPr>
+        <w:t>iPad</w:t>
+      </w:r>
+      <w:r>
+        <w:rPr>
+          <w:rFonts w:ascii="Georgia" w:hAnsi="Georgia" w:cs="Georgia"/>
+        </w:rPr>
+        <w:t xml:space="preserve"> app </w:t>
+      </w:r>
+      <w:r>
+        <w:rPr>
+          <w:rFonts w:ascii="Georgia" w:hAnsi="Georgia" w:cs="Georgia"/>
+          <w:highlight w:val="lightGray"/>
+        </w:rPr>
+        <w:t>'</w:t>
+      </w:r>
+      <w:r>
+        <w:rPr>
+          <w:rFonts w:ascii="Georgia" w:hAnsi="Georgia" w:cs="Georgia"/>
+          <w:highlight w:val="cyan"/>
+          <w:u w:val="single"/>
+        </w:rPr>
+        <w:t>KYUR8</w:t>
+      </w:r>
+      <w:r>
+        <w:rPr>
+          <w:rFonts w:ascii="Georgia" w:hAnsi="Georgia" w:cs="Georgia"/>
+          <w:highlight w:val="lightGray"/>
+        </w:rPr>
+        <w:t>'</w:t>
+      </w:r>
+      <w:r>
+        <w:rPr>
+          <w:rFonts w:ascii="Georgia" w:hAnsi="Georgia" w:cs="Georgia"/>
+        </w:rPr>
+        <w:t xml:space="preserve"> (slang riff on </w:t>
+      </w:r>
+      <w:r>
+        <w:rPr>
+          <w:rFonts w:ascii="Georgia" w:hAnsi="Georgia" w:cs="Georgia"/>
+          <w:highlight w:val="lightGray"/>
+        </w:rPr>
+        <w:t>'curate'</w:t>
+      </w:r>
+      <w:r>
+        <w:rPr>
+          <w:rFonts w:ascii="Georgia" w:hAnsi="Georgia" w:cs="Georgia"/>
+        </w:rPr>
+        <w:t xml:space="preserve">) invites artists' to quickly make their own electronic visual zines using page templates and </w:t>
+      </w:r>
+      <w:r>
+        <w:rPr>
+          <w:rFonts w:ascii="Georgia" w:hAnsi="Georgia" w:cs="Georgia"/>
+        </w:rPr>
+        <w:t xml:space="preserve">a </w:t>
+      </w:r>
+      <w:bookmarkStart w:id="0" w:name="_GoBack"/>
+      <w:bookmarkEnd w:id="0"/>
+      <w:r>
+        <w:rPr>
+          <w:rFonts w:ascii="Georgia" w:hAnsi="Georgia" w:cs="Georgia"/>
+        </w:rPr>
+        <w:t xml:space="preserve">user's cell phone photo collections. Other examples are </w:t>
+      </w:r>
+      <w:r>
+        <w:rPr>
+          <w:rFonts w:ascii="Georgia" w:hAnsi="Georgia" w:cs="Georgia"/>
+          <w:highlight w:val="darkRed"/>
+        </w:rPr>
+        <w:t>[</w:t>
+      </w:r>
+      <w:r>
+        <w:rPr>
+          <w:rFonts w:ascii="Georgia" w:hAnsi="Georgia" w:cs="Georgia"/>
+          <w:highlight w:val="green"/>
+        </w:rPr>
+        <w:t>http://www.gauss-pdf.com</w:t>
+      </w:r>
+      <w:r>
+        <w:rPr>
+          <w:rFonts w:ascii="Georgia" w:hAnsi="Georgia" w:cs="Georgia"/>
+          <w:highlight w:val="darkRed"/>
+        </w:rPr>
+        <w:t>](http://www.gauss-pdf.com)</w:t>
+      </w:r>
+      <w:r>
+        <w:rPr>
+          <w:rFonts w:ascii="Georgia" w:hAnsi="Georgia" w:cs="Georgia"/>
+        </w:rPr>
+        <w:t xml:space="preserve">, a publisher of digital and print works and </w:t>
+      </w:r>
+      <w:r>
+        <w:rPr>
+          <w:rFonts w:ascii="Georgia" w:hAnsi="Georgia" w:cs="Georgia"/>
+          <w:highlight w:val="darkRed"/>
+        </w:rPr>
+        <w:t>[</w:t>
+      </w:r>
+      <w:r>
+        <w:rPr>
+          <w:rFonts w:ascii="Georgia" w:hAnsi="Georgia" w:cs="Georgia"/>
+          <w:highlight w:val="green"/>
+        </w:rPr>
+        <w:t>http://trollthread.tumblr.com</w:t>
+      </w:r>
+      <w:r>
+        <w:rPr>
+          <w:rFonts w:ascii="Georgia" w:hAnsi="Georgia" w:cs="Georgia"/>
+          <w:highlight w:val="darkRed"/>
+        </w:rPr>
+        <w:t>](http://trollthread.tumblr.com)</w:t>
+      </w:r>
+      <w:r>
+        <w:rPr>
+          <w:rFonts w:ascii="Georgia" w:hAnsi="Georgia" w:cs="Georgia"/>
+        </w:rPr>
+        <w:t xml:space="preserve">, a collective of poets that produces publications available for download in </w:t>
+      </w:r>
+      <w:r>
+        <w:rPr>
+          <w:rFonts w:ascii="Georgia" w:hAnsi="Georgia" w:cs="Georgia"/>
+          <w:highlight w:val="cyan"/>
+          <w:u w:val="single"/>
+        </w:rPr>
+        <w:t>PDF</w:t>
+      </w:r>
+      <w:r>
+        <w:rPr>
+          <w:rFonts w:ascii="Georgia" w:hAnsi="Georgia" w:cs="Georgia"/>
+        </w:rPr>
+        <w:t xml:space="preserve"> or purchase as </w:t>
+      </w:r>
+      <w:r>
+        <w:rPr>
+          <w:rFonts w:ascii="Georgia" w:hAnsi="Georgia" w:cs="Georgia"/>
+          <w:highlight w:val="cyan"/>
+          <w:u w:val="single"/>
+        </w:rPr>
+        <w:t>print on demand</w:t>
+      </w:r>
+      <w:r>
+        <w:rPr>
+          <w:rFonts w:ascii="Georgia" w:hAnsi="Georgia" w:cs="Georgia"/>
+        </w:rPr>
+        <w:t xml:space="preserve"> volumes. </w:t>
+      </w:r>
+    </w:p>
+    <w:p>
+      <w:pPr>
+        <w:pStyle w:val="PlainText"/>
+        <w:rPr>
+          <w:rFonts w:ascii="Georgia" w:hAnsi="Georgia" w:cs="Georgia"/>
+        </w:rPr>
+      </w:pPr>
+      <w:r>
+        <w:rPr>
+          <w:rFonts w:ascii="Georgia" w:hAnsi="Georgia" w:cs="Georgia"/>
+        </w:rPr>
+        <w:t xml:space="preserve"> </w:t>
+      </w:r>
+    </w:p>
+    <w:p>
+      <w:pPr>
+        <w:pStyle w:val="PlainText"/>
+        <w:rPr>
+          <w:rFonts w:ascii="Georgia" w:hAnsi="Georgia" w:cs="Georgia"/>
+        </w:rPr>
+      </w:pPr>
+      <w:r>
+        <w:rPr>
+          <w:rFonts w:ascii="Georgia" w:hAnsi="Georgia" w:cs="Georgia"/>
+        </w:rPr>
+        <w:t xml:space="preserve">None of these projects compete with classical </w:t>
       </w:r>
       <w:r>
         <w:rPr>
@@ -6198,1190 +7554,6 @@
         <w:rPr>
           <w:rFonts w:ascii="Georgia" w:hAnsi="Georgia" w:cs="Georgia"/>
         </w:rPr>
-        <w:t xml:space="preserve"> sites </w:t>
-      </w:r>
-    </w:p>
-    <w:p>
-      <w:pPr>
-        <w:pStyle w:val="PlainText"/>
-        <w:rPr>
-          <w:rFonts w:ascii="Georgia" w:hAnsi="Georgia" w:cs="Georgia"/>
-        </w:rPr>
-      </w:pPr>
-      <w:r>
-        <w:rPr>
-          <w:rFonts w:ascii="Georgia" w:hAnsi="Georgia" w:cs="Georgia"/>
-        </w:rPr>
-        <w:t xml:space="preserve"> </w:t>
-      </w:r>
-    </w:p>
-    <w:p>
-      <w:pPr>
-        <w:pStyle w:val="PlainText"/>
-        <w:rPr>
-          <w:rFonts w:ascii="Georgia" w:hAnsi="Georgia" w:cs="Georgia"/>
-        </w:rPr>
-      </w:pPr>
-      <w:r>
-        <w:rPr>
-          <w:rFonts w:ascii="Georgia" w:hAnsi="Georgia" w:cs="Georgia"/>
-        </w:rPr>
-        <w:t xml:space="preserve">Next to </w:t>
-      </w:r>
-      <w:r>
-        <w:rPr>
-          <w:rFonts w:ascii="Georgia" w:hAnsi="Georgia" w:cs="Georgia"/>
-          <w:highlight w:val="cyan"/>
-          <w:u w:val="single"/>
-        </w:rPr>
-        <w:t>Project Gutenberg</w:t>
-      </w:r>
-      <w:r>
-        <w:rPr>
-          <w:rFonts w:ascii="Georgia" w:hAnsi="Georgia" w:cs="Georgia"/>
-        </w:rPr>
-        <w:t>,</w:t>
-      </w:r>
-      <w:r>
-        <w:rPr>
-          <w:rFonts w:ascii="Georgia" w:hAnsi="Georgia" w:cs="Georgia"/>
-          <w:highlight w:val="darkRed"/>
-        </w:rPr>
-        <w:t>[^Project-Gutenberg]</w:t>
-      </w:r>
-      <w:r>
-        <w:rPr>
-          <w:rFonts w:ascii="Georgia" w:hAnsi="Georgia" w:cs="Georgia"/>
-        </w:rPr>
-        <w:t xml:space="preserve"> where one can download </w:t>
-      </w:r>
-      <w:r>
-        <w:rPr>
-          <w:rFonts w:ascii="Georgia" w:hAnsi="Georgia" w:cs="Georgia"/>
-          <w:highlight w:val="cyan"/>
-          <w:u w:val="single"/>
-        </w:rPr>
-        <w:t>ebooks</w:t>
-      </w:r>
-      <w:r>
-        <w:rPr>
-          <w:rFonts w:ascii="Georgia" w:hAnsi="Georgia" w:cs="Georgia"/>
-        </w:rPr>
-        <w:t xml:space="preserve"> free of copyright, there are many </w:t>
-      </w:r>
-      <w:r>
-        <w:rPr>
-          <w:rFonts w:ascii="Georgia" w:hAnsi="Georgia" w:cs="Georgia"/>
-          <w:highlight w:val="cyan"/>
-          <w:u w:val="single"/>
-        </w:rPr>
-        <w:t>websites</w:t>
-      </w:r>
-      <w:r>
-        <w:rPr>
-          <w:rFonts w:ascii="Georgia" w:hAnsi="Georgia" w:cs="Georgia"/>
-        </w:rPr>
-        <w:t xml:space="preserve"> where </w:t>
-      </w:r>
-      <w:r>
-        <w:rPr>
-          <w:rFonts w:ascii="Georgia" w:hAnsi="Georgia" w:cs="Georgia"/>
-          <w:highlight w:val="cyan"/>
-          <w:u w:val="single"/>
-        </w:rPr>
-        <w:t>ebooks</w:t>
-      </w:r>
-      <w:r>
-        <w:rPr>
-          <w:rFonts w:ascii="Georgia" w:hAnsi="Georgia" w:cs="Georgia"/>
-        </w:rPr>
-        <w:t xml:space="preserve"> are shared illegally. The most simple pirate </w:t>
-      </w:r>
-      <w:r>
-        <w:rPr>
-          <w:rFonts w:ascii="Georgia" w:hAnsi="Georgia" w:cs="Georgia"/>
-          <w:highlight w:val="cyan"/>
-          <w:u w:val="single"/>
-        </w:rPr>
-        <w:t>ebook</w:t>
-      </w:r>
-      <w:r>
-        <w:rPr>
-          <w:rFonts w:ascii="Georgia" w:hAnsi="Georgia" w:cs="Georgia"/>
-        </w:rPr>
-        <w:t xml:space="preserve"> sites offer any kind of book – very much like a large all-audience book store or </w:t>
-      </w:r>
-      <w:r>
-        <w:rPr>
-          <w:rFonts w:ascii="Georgia" w:hAnsi="Georgia" w:cs="Georgia"/>
-          <w:highlight w:val="cyan"/>
-          <w:u w:val="single"/>
-        </w:rPr>
-        <w:t>Amazon</w:t>
-      </w:r>
-      <w:r>
-        <w:rPr>
-          <w:rFonts w:ascii="Georgia" w:hAnsi="Georgia" w:cs="Georgia"/>
-        </w:rPr>
-        <w:t xml:space="preserve">.com's online bookstores. They are little more than a simple search engine that spits out downloadable </w:t>
-      </w:r>
-      <w:r>
-        <w:rPr>
-          <w:rFonts w:ascii="Georgia" w:hAnsi="Georgia" w:cs="Georgia"/>
-          <w:highlight w:val="cyan"/>
-          <w:u w:val="single"/>
-        </w:rPr>
-        <w:t>ebooks</w:t>
-      </w:r>
-      <w:r>
-        <w:rPr>
-          <w:rFonts w:ascii="Georgia" w:hAnsi="Georgia" w:cs="Georgia"/>
-        </w:rPr>
-        <w:t xml:space="preserve">. These types of sites have become particularly popular in Russia. At the time of this writing, </w:t>
-      </w:r>
-      <w:r>
-        <w:rPr>
-          <w:rFonts w:ascii="Georgia" w:hAnsi="Georgia" w:cs="Georgia"/>
-          <w:highlight w:val="cyan"/>
-          <w:u w:val="single"/>
-        </w:rPr>
-        <w:t>library.ru</w:t>
-      </w:r>
-      <w:r>
-        <w:rPr>
-          <w:rFonts w:ascii="Georgia" w:hAnsi="Georgia" w:cs="Georgia"/>
-        </w:rPr>
-        <w:t xml:space="preserve"> has been the model for this kind of site and, after its crackdown, it was superseded by </w:t>
-      </w:r>
-      <w:r>
-        <w:rPr>
-          <w:rFonts w:ascii="Georgia" w:hAnsi="Georgia" w:cs="Georgia"/>
-          <w:highlight w:val="cyan"/>
-          <w:u w:val="single"/>
-        </w:rPr>
-        <w:t>bookfi.org</w:t>
-      </w:r>
-      <w:r>
-        <w:rPr>
-          <w:rFonts w:ascii="Georgia" w:hAnsi="Georgia" w:cs="Georgia"/>
-        </w:rPr>
-        <w:t>.</w:t>
-      </w:r>
-      <w:r>
-        <w:rPr>
-          <w:rFonts w:ascii="Georgia" w:hAnsi="Georgia" w:cs="Georgia"/>
-          <w:highlight w:val="darkRed"/>
-        </w:rPr>
-        <w:t>[^bookfi.org]</w:t>
-      </w:r>
-      <w:r>
-        <w:rPr>
-          <w:rFonts w:ascii="Georgia" w:hAnsi="Georgia" w:cs="Georgia"/>
-        </w:rPr>
-        <w:t xml:space="preserve"> Also </w:t>
-      </w:r>
-      <w:r>
-        <w:rPr>
-          <w:rFonts w:ascii="Georgia" w:hAnsi="Georgia" w:cs="Georgia"/>
-          <w:highlight w:val="cyan"/>
-          <w:u w:val="single"/>
-        </w:rPr>
-        <w:t>libgen.info</w:t>
-      </w:r>
-      <w:r>
-        <w:rPr>
-          <w:rFonts w:ascii="Georgia" w:hAnsi="Georgia" w:cs="Georgia"/>
-        </w:rPr>
-        <w:t>,</w:t>
-      </w:r>
-      <w:r>
-        <w:rPr>
-          <w:rFonts w:ascii="Georgia" w:hAnsi="Georgia" w:cs="Georgia"/>
-          <w:highlight w:val="darkRed"/>
-        </w:rPr>
-        <w:t>[^libgen.info]</w:t>
-      </w:r>
-      <w:r>
-        <w:rPr>
-          <w:rFonts w:ascii="Georgia" w:hAnsi="Georgia" w:cs="Georgia"/>
-        </w:rPr>
-        <w:t xml:space="preserve"> an online library, is an example to mention here. </w:t>
-      </w:r>
-    </w:p>
-    <w:p>
-      <w:pPr>
-        <w:pStyle w:val="PlainText"/>
-        <w:rPr>
-          <w:rFonts w:ascii="Georgia" w:hAnsi="Georgia" w:cs="Georgia"/>
-        </w:rPr>
-      </w:pPr>
-      <w:r>
-        <w:rPr>
-          <w:rFonts w:ascii="Georgia" w:hAnsi="Georgia" w:cs="Georgia"/>
-        </w:rPr>
-        <w:t xml:space="preserve"> </w:t>
-      </w:r>
-    </w:p>
-    <w:p>
-      <w:pPr>
-        <w:pStyle w:val="PlainText"/>
-        <w:rPr>
-          <w:rFonts w:ascii="Georgia" w:hAnsi="Georgia" w:cs="Georgia"/>
-        </w:rPr>
-      </w:pPr>
-      <w:r>
-        <w:rPr>
-          <w:rFonts w:ascii="Georgia" w:hAnsi="Georgia" w:cs="Georgia"/>
-        </w:rPr>
-        <w:t xml:space="preserve">What online booksellers could learn from these sites: </w:t>
-      </w:r>
-    </w:p>
-    <w:p>
-      <w:pPr>
-        <w:pStyle w:val="PlainText"/>
-        <w:rPr>
-          <w:rFonts w:ascii="Georgia" w:hAnsi="Georgia" w:cs="Georgia"/>
-        </w:rPr>
-      </w:pPr>
-      <w:r>
-        <w:rPr>
-          <w:rFonts w:ascii="Georgia" w:hAnsi="Georgia" w:cs="Georgia"/>
-        </w:rPr>
-        <w:t xml:space="preserve"> </w:t>
-      </w:r>
-    </w:p>
-    <w:p>
-      <w:pPr>
-        <w:pStyle w:val="PlainText"/>
-        <w:rPr>
-          <w:rFonts w:ascii="Georgia" w:hAnsi="Georgia" w:cs="Georgia"/>
-        </w:rPr>
-      </w:pPr>
-      <w:r>
-        <w:rPr>
-          <w:rFonts w:ascii="Georgia" w:hAnsi="Georgia" w:cs="Georgia"/>
-        </w:rPr>
-        <w:t xml:space="preserve">* Simplicity combined with encyclopedic scope. With no other site except </w:t>
-      </w:r>
-      <w:r>
-        <w:rPr>
-          <w:rFonts w:ascii="Georgia" w:hAnsi="Georgia" w:cs="Georgia"/>
-          <w:highlight w:val="cyan"/>
-          <w:u w:val="single"/>
-        </w:rPr>
-        <w:t>Amazon</w:t>
-      </w:r>
-      <w:r>
-        <w:rPr>
-          <w:rFonts w:ascii="Georgia" w:hAnsi="Georgia" w:cs="Georgia"/>
-        </w:rPr>
-        <w:t xml:space="preserve">'s, it is as easy to find and download an electronic book, no matter which genre, language, whether bestselling or obscure. </w:t>
-      </w:r>
-    </w:p>
-    <w:p>
-      <w:pPr>
-        <w:pStyle w:val="PlainText"/>
-        <w:rPr>
-          <w:rFonts w:ascii="Georgia" w:hAnsi="Georgia" w:cs="Georgia"/>
-        </w:rPr>
-      </w:pPr>
-      <w:r>
-        <w:rPr>
-          <w:rFonts w:ascii="Georgia" w:hAnsi="Georgia" w:cs="Georgia"/>
-        </w:rPr>
-        <w:t xml:space="preserve">* Simplicity in formats. The sites provide mostly </w:t>
-      </w:r>
-      <w:r>
-        <w:rPr>
-          <w:rFonts w:ascii="Georgia" w:hAnsi="Georgia" w:cs="Georgia"/>
-          <w:highlight w:val="cyan"/>
-          <w:u w:val="single"/>
-        </w:rPr>
-        <w:t>PDFs</w:t>
-      </w:r>
-      <w:r>
-        <w:rPr>
-          <w:rFonts w:ascii="Georgia" w:hAnsi="Georgia" w:cs="Georgia"/>
-        </w:rPr>
-        <w:t xml:space="preserve"> as well as </w:t>
-      </w:r>
-      <w:r>
-        <w:rPr>
-          <w:rFonts w:ascii="Georgia" w:hAnsi="Georgia" w:cs="Georgia"/>
-          <w:highlight w:val="cyan"/>
-          <w:u w:val="single"/>
-        </w:rPr>
-        <w:t>EPUB</w:t>
-      </w:r>
-      <w:r>
-        <w:rPr>
-          <w:rFonts w:ascii="Georgia" w:hAnsi="Georgia" w:cs="Georgia"/>
-        </w:rPr>
-        <w:t xml:space="preserve">s, depending on whatever file format they have available (and obtained from hacker networks). </w:t>
-      </w:r>
-    </w:p>
-    <w:p>
-      <w:pPr>
-        <w:pStyle w:val="PlainText"/>
-        <w:rPr>
-          <w:rFonts w:ascii="Georgia" w:hAnsi="Georgia" w:cs="Georgia"/>
-        </w:rPr>
-      </w:pPr>
-      <w:r>
-        <w:rPr>
-          <w:rFonts w:ascii="Georgia" w:hAnsi="Georgia" w:cs="Georgia"/>
-        </w:rPr>
-        <w:t xml:space="preserve"> </w:t>
-      </w:r>
-    </w:p>
-    <w:p>
-      <w:pPr>
-        <w:pStyle w:val="PlainText"/>
-        <w:rPr>
-          <w:rFonts w:ascii="Georgia" w:hAnsi="Georgia" w:cs="Georgia"/>
-        </w:rPr>
-      </w:pPr>
-      <w:r>
-        <w:rPr>
-          <w:rFonts w:ascii="Georgia" w:hAnsi="Georgia" w:cs="Georgia"/>
-        </w:rPr>
-        <w:t xml:space="preserve">#### Specialized sites </w:t>
-      </w:r>
-    </w:p>
-    <w:p>
-      <w:pPr>
-        <w:pStyle w:val="PlainText"/>
-        <w:rPr>
-          <w:rFonts w:ascii="Georgia" w:hAnsi="Georgia" w:cs="Georgia"/>
-        </w:rPr>
-      </w:pPr>
-      <w:r>
-        <w:rPr>
-          <w:rFonts w:ascii="Georgia" w:hAnsi="Georgia" w:cs="Georgia"/>
-        </w:rPr>
-        <w:t xml:space="preserve"> </w:t>
-      </w:r>
-    </w:p>
-    <w:p>
-      <w:pPr>
-        <w:pStyle w:val="PlainText"/>
-        <w:rPr>
-          <w:rFonts w:ascii="Georgia" w:hAnsi="Georgia" w:cs="Georgia"/>
-        </w:rPr>
-      </w:pPr>
-      <w:r>
-        <w:rPr>
-          <w:rFonts w:ascii="Georgia" w:hAnsi="Georgia" w:cs="Georgia"/>
-        </w:rPr>
-        <w:t xml:space="preserve">Some </w:t>
-      </w:r>
-      <w:r>
-        <w:rPr>
-          <w:rFonts w:ascii="Georgia" w:hAnsi="Georgia" w:cs="Georgia"/>
-          <w:highlight w:val="cyan"/>
-          <w:u w:val="single"/>
-        </w:rPr>
-        <w:t>websites</w:t>
-      </w:r>
-      <w:r>
-        <w:rPr>
-          <w:rFonts w:ascii="Georgia" w:hAnsi="Georgia" w:cs="Georgia"/>
-        </w:rPr>
-        <w:t xml:space="preserve"> outside or in gray areas of copyright are artistic projects. In the 1990s, </w:t>
-      </w:r>
-      <w:r>
-        <w:rPr>
-          <w:rFonts w:ascii="Georgia" w:hAnsi="Georgia" w:cs="Georgia"/>
-          <w:highlight w:val="lightGray"/>
-        </w:rPr>
-        <w:t>'textz.com'</w:t>
-      </w:r>
-      <w:r>
-        <w:rPr>
-          <w:rFonts w:ascii="Georgia" w:hAnsi="Georgia" w:cs="Georgia"/>
-        </w:rPr>
-        <w:t xml:space="preserve"> by the Berlin-based artist </w:t>
-      </w:r>
-      <w:r>
-        <w:rPr>
-          <w:rFonts w:ascii="Georgia" w:hAnsi="Georgia" w:cs="Georgia"/>
-          <w:highlight w:val="cyan"/>
-          <w:u w:val="single"/>
-        </w:rPr>
-        <w:t>Sebastian Luetgert</w:t>
-      </w:r>
-      <w:r>
-        <w:rPr>
-          <w:rFonts w:ascii="Georgia" w:hAnsi="Georgia" w:cs="Georgia"/>
-        </w:rPr>
-        <w:t xml:space="preserve"> was the first site to offer cultural, political and media theory books as simple, gratis-downloadable text files – among them, theory classics by </w:t>
-      </w:r>
-      <w:r>
-        <w:rPr>
-          <w:rFonts w:ascii="Georgia" w:hAnsi="Georgia" w:cs="Georgia"/>
-          <w:highlight w:val="cyan"/>
-          <w:u w:val="single"/>
-        </w:rPr>
-        <w:t>Theodor W. Adorno</w:t>
-      </w:r>
-      <w:r>
-        <w:rPr>
-          <w:rFonts w:ascii="Georgia" w:hAnsi="Georgia" w:cs="Georgia"/>
-        </w:rPr>
-        <w:t xml:space="preserve">. The name </w:t>
-      </w:r>
-      <w:r>
-        <w:rPr>
-          <w:rFonts w:ascii="Georgia" w:hAnsi="Georgia" w:cs="Georgia"/>
-          <w:highlight w:val="lightGray"/>
-        </w:rPr>
-        <w:t>'textz'</w:t>
-      </w:r>
-      <w:r>
-        <w:rPr>
-          <w:rFonts w:ascii="Georgia" w:hAnsi="Georgia" w:cs="Georgia"/>
-        </w:rPr>
-        <w:t xml:space="preserve"> was a pun on </w:t>
-      </w:r>
-      <w:r>
-        <w:rPr>
-          <w:rFonts w:ascii="Georgia" w:hAnsi="Georgia" w:cs="Georgia"/>
-          <w:highlight w:val="lightGray"/>
-        </w:rPr>
-        <w:t>'warez'</w:t>
-      </w:r>
-      <w:r>
-        <w:rPr>
-          <w:rFonts w:ascii="Georgia" w:hAnsi="Georgia" w:cs="Georgia"/>
-        </w:rPr>
-        <w:t xml:space="preserve">, a slang name for illegally copied software. Later, the </w:t>
-      </w:r>
-      <w:r>
-        <w:rPr>
-          <w:rFonts w:ascii="Georgia" w:hAnsi="Georgia" w:cs="Georgia"/>
-          <w:highlight w:val="cyan"/>
-          <w:u w:val="single"/>
-        </w:rPr>
-        <w:t>websites</w:t>
-      </w:r>
-      <w:r>
-        <w:rPr>
-          <w:rFonts w:ascii="Georgia" w:hAnsi="Georgia" w:cs="Georgia"/>
-        </w:rPr>
-        <w:t xml:space="preserve"> </w:t>
-      </w:r>
-      <w:r>
-        <w:rPr>
-          <w:rFonts w:ascii="Georgia" w:hAnsi="Georgia" w:cs="Georgia"/>
-          <w:highlight w:val="cyan"/>
-          <w:u w:val="single"/>
-        </w:rPr>
-        <w:t>aaaaarg.org</w:t>
-      </w:r>
-      <w:r>
-        <w:rPr>
-          <w:rFonts w:ascii="Georgia" w:hAnsi="Georgia" w:cs="Georgia"/>
-          <w:highlight w:val="darkRed"/>
-        </w:rPr>
-        <w:t>[^aaaaarg.org]</w:t>
-      </w:r>
-      <w:r>
-        <w:rPr>
-          <w:rFonts w:ascii="Georgia" w:hAnsi="Georgia" w:cs="Georgia"/>
-        </w:rPr>
-        <w:t xml:space="preserve"> and </w:t>
-      </w:r>
-      <w:r>
-        <w:rPr>
-          <w:rFonts w:ascii="Georgia" w:hAnsi="Georgia" w:cs="Georgia"/>
-          <w:highlight w:val="cyan"/>
-          <w:u w:val="single"/>
-        </w:rPr>
-        <w:t>Monoskop</w:t>
-      </w:r>
-      <w:r>
-        <w:rPr>
-          <w:rFonts w:ascii="Georgia" w:hAnsi="Georgia" w:cs="Georgia"/>
-          <w:highlight w:val="darkRed"/>
-        </w:rPr>
-        <w:t>[^Monoskop]</w:t>
-      </w:r>
-      <w:r>
-        <w:rPr>
-          <w:rFonts w:ascii="Georgia" w:hAnsi="Georgia" w:cs="Georgia"/>
-        </w:rPr>
-        <w:t xml:space="preserve"> provided related collections of freely downloadable art, cultural and media studies books, yet with different thematic emphases: to stimulate reading and discussion groups, or to provide a carefully hand-selected library mirroring the taste of the site owner. </w:t>
-      </w:r>
-    </w:p>
-    <w:p>
-      <w:pPr>
-        <w:pStyle w:val="PlainText"/>
-        <w:rPr>
-          <w:rFonts w:ascii="Georgia" w:hAnsi="Georgia" w:cs="Georgia"/>
-        </w:rPr>
-      </w:pPr>
-      <w:r>
-        <w:rPr>
-          <w:rFonts w:ascii="Georgia" w:hAnsi="Georgia" w:cs="Georgia"/>
-        </w:rPr>
-        <w:t xml:space="preserve"> </w:t>
-      </w:r>
-    </w:p>
-    <w:p>
-      <w:pPr>
-        <w:pStyle w:val="PlainText"/>
-        <w:rPr>
-          <w:rFonts w:ascii="Georgia" w:hAnsi="Georgia" w:cs="Georgia"/>
-        </w:rPr>
-      </w:pPr>
-      <w:r>
-        <w:rPr>
-          <w:rFonts w:ascii="Georgia" w:hAnsi="Georgia" w:cs="Georgia"/>
-        </w:rPr>
-        <w:t xml:space="preserve">Best known, and </w:t>
-      </w:r>
-      <w:commentRangeStart w:id="8"/>
-      <w:r>
-        <w:rPr>
-          <w:rFonts w:ascii="Georgia" w:hAnsi="Georgia" w:cs="Georgia"/>
-        </w:rPr>
-        <w:t>factually legendary</w:t>
-      </w:r>
-      <w:commentRangeEnd w:id="8"/>
-      <w:r>
-        <w:rPr>
-          <w:rStyle w:val="CommentReference"/>
-          <w:rFonts w:ascii="Calibri" w:hAnsi="Calibri" w:cs="Calibri"/>
-        </w:rPr>
-        <w:commentReference w:id="8"/>
-      </w:r>
-      <w:r>
-        <w:rPr>
-          <w:rFonts w:ascii="Georgia" w:hAnsi="Georgia" w:cs="Georgia"/>
-        </w:rPr>
-        <w:t xml:space="preserve">, is </w:t>
-      </w:r>
-      <w:r>
-        <w:rPr>
-          <w:rFonts w:ascii="Georgia" w:hAnsi="Georgia" w:cs="Georgia"/>
-          <w:highlight w:val="cyan"/>
-          <w:u w:val="single"/>
-        </w:rPr>
-        <w:t>UbuWeb</w:t>
-      </w:r>
-      <w:r>
-        <w:rPr>
-          <w:rFonts w:ascii="Georgia" w:hAnsi="Georgia" w:cs="Georgia"/>
-        </w:rPr>
-        <w:t>,</w:t>
-      </w:r>
-      <w:r>
-        <w:rPr>
-          <w:rFonts w:ascii="Georgia" w:hAnsi="Georgia" w:cs="Georgia"/>
-          <w:highlight w:val="darkRed"/>
-        </w:rPr>
-        <w:t>[^Ubuweb]</w:t>
-      </w:r>
-      <w:r>
-        <w:rPr>
-          <w:rFonts w:ascii="Georgia" w:hAnsi="Georgia" w:cs="Georgia"/>
-        </w:rPr>
-        <w:t xml:space="preserve"> an encyclopedic site providing downloadable sound, video and text file version of avant-garde arts records, films and books. Most of them fall under the category of small edition artists' books, and are provided with the artists' permission – since most these works never created revenue when they were commercially released. </w:t>
-      </w:r>
-    </w:p>
-    <w:p>
-      <w:pPr>
-        <w:pStyle w:val="PlainText"/>
-        <w:rPr>
-          <w:rFonts w:ascii="Georgia" w:hAnsi="Georgia" w:cs="Georgia"/>
-        </w:rPr>
-      </w:pPr>
-      <w:r>
-        <w:rPr>
-          <w:rFonts w:ascii="Georgia" w:hAnsi="Georgia" w:cs="Georgia"/>
-        </w:rPr>
-        <w:t xml:space="preserve"> </w:t>
-      </w:r>
-    </w:p>
-    <w:p>
-      <w:pPr>
-        <w:pStyle w:val="PlainText"/>
-        <w:rPr>
-          <w:rFonts w:ascii="Georgia" w:hAnsi="Georgia" w:cs="Georgia"/>
-        </w:rPr>
-      </w:pPr>
-      <w:r>
-        <w:rPr>
-          <w:rFonts w:ascii="Georgia" w:hAnsi="Georgia" w:cs="Georgia"/>
-        </w:rPr>
-        <w:t xml:space="preserve">All these sites run like small specialty bookstores (although they don't sell anything). They show that the opposite of </w:t>
-      </w:r>
-      <w:r>
-        <w:rPr>
-          <w:rFonts w:ascii="Georgia" w:hAnsi="Georgia" w:cs="Georgia"/>
-          <w:highlight w:val="cyan"/>
-          <w:u w:val="single"/>
-        </w:rPr>
-        <w:t>Amazon</w:t>
-      </w:r>
-      <w:r>
-        <w:rPr>
-          <w:rFonts w:ascii="Georgia" w:hAnsi="Georgia" w:cs="Georgia"/>
-        </w:rPr>
-        <w:t xml:space="preserve"> and </w:t>
-      </w:r>
-      <w:r>
-        <w:rPr>
-          <w:rFonts w:ascii="Georgia" w:hAnsi="Georgia" w:cs="Georgia"/>
-          <w:highlight w:val="cyan"/>
-          <w:u w:val="single"/>
-        </w:rPr>
-        <w:t>bookfi.org</w:t>
-      </w:r>
-      <w:r>
-        <w:rPr>
-          <w:rFonts w:ascii="Georgia" w:hAnsi="Georgia" w:cs="Georgia"/>
-        </w:rPr>
-        <w:t xml:space="preserve"> can work as well, namely the personal selection and combination of books. If they are as strong as in the case of </w:t>
-      </w:r>
-      <w:r>
-        <w:rPr>
-          <w:rFonts w:ascii="Georgia" w:hAnsi="Georgia" w:cs="Georgia"/>
-          <w:highlight w:val="cyan"/>
-          <w:u w:val="single"/>
-        </w:rPr>
-        <w:t>UbuWeb</w:t>
-      </w:r>
-      <w:r>
-        <w:rPr>
-          <w:rFonts w:ascii="Georgia" w:hAnsi="Georgia" w:cs="Georgia"/>
-        </w:rPr>
-        <w:t xml:space="preserve"> and </w:t>
-      </w:r>
-      <w:r>
-        <w:rPr>
-          <w:rFonts w:ascii="Georgia" w:hAnsi="Georgia" w:cs="Georgia"/>
-          <w:highlight w:val="cyan"/>
-          <w:u w:val="single"/>
-        </w:rPr>
-        <w:t>Monoskop</w:t>
-      </w:r>
-      <w:r>
-        <w:rPr>
-          <w:rFonts w:ascii="Georgia" w:hAnsi="Georgia" w:cs="Georgia"/>
-        </w:rPr>
-        <w:t xml:space="preserve">, they create their own public that will download a work not because of having heard of it or of the author, but because being on such a particular site is recommendation enough. </w:t>
-      </w:r>
-    </w:p>
-    <w:p>
-      <w:pPr>
-        <w:pStyle w:val="PlainText"/>
-        <w:rPr>
-          <w:rFonts w:ascii="Georgia" w:hAnsi="Georgia" w:cs="Georgia"/>
-        </w:rPr>
-      </w:pPr>
-      <w:r>
-        <w:rPr>
-          <w:rFonts w:ascii="Georgia" w:hAnsi="Georgia" w:cs="Georgia"/>
-        </w:rPr>
-        <w:t xml:space="preserve"> </w:t>
-      </w:r>
-    </w:p>
-    <w:p>
-      <w:pPr>
-        <w:pStyle w:val="PlainText"/>
-        <w:rPr>
-          <w:rFonts w:ascii="Georgia" w:hAnsi="Georgia" w:cs="Georgia"/>
-        </w:rPr>
-      </w:pPr>
-      <w:r>
-        <w:rPr>
-          <w:rFonts w:ascii="Georgia" w:hAnsi="Georgia" w:cs="Georgia"/>
-        </w:rPr>
-        <w:t xml:space="preserve"> </w:t>
-      </w:r>
-    </w:p>
-    <w:p>
-      <w:pPr>
-        <w:pStyle w:val="PlainText"/>
-        <w:rPr>
-          <w:rFonts w:ascii="Georgia" w:hAnsi="Georgia" w:cs="Georgia"/>
-        </w:rPr>
-      </w:pPr>
-      <w:r>
-        <w:rPr>
-          <w:rFonts w:ascii="Georgia" w:hAnsi="Georgia" w:cs="Georgia"/>
-        </w:rPr>
-        <w:t xml:space="preserve"> </w:t>
-      </w:r>
-    </w:p>
-    <w:p>
-      <w:pPr>
-        <w:pStyle w:val="PlainText"/>
-        <w:rPr>
-          <w:rFonts w:ascii="Georgia" w:hAnsi="Georgia" w:cs="Georgia"/>
-        </w:rPr>
-      </w:pPr>
-      <w:r>
-        <w:rPr>
-          <w:rFonts w:ascii="Georgia" w:hAnsi="Georgia" w:cs="Georgia"/>
-        </w:rPr>
-        <w:t xml:space="preserve"> </w:t>
-      </w:r>
-    </w:p>
-    <w:p>
-      <w:pPr>
-        <w:pStyle w:val="PlainText"/>
-        <w:rPr>
-          <w:rFonts w:ascii="Georgia" w:hAnsi="Georgia" w:cs="Georgia"/>
-        </w:rPr>
-      </w:pPr>
-      <w:r>
-        <w:rPr>
-          <w:rFonts w:ascii="Georgia" w:hAnsi="Georgia" w:cs="Georgia"/>
-        </w:rPr>
-        <w:t xml:space="preserve">## Artist-/designer-run projects: </w:t>
-      </w:r>
-      <w:r>
-        <w:rPr>
-          <w:rFonts w:ascii="Georgia" w:hAnsi="Georgia" w:cs="Georgia"/>
-          <w:highlight w:val="cyan"/>
-          <w:u w:val="single"/>
-        </w:rPr>
-        <w:t>Badlands Unlimited</w:t>
-      </w:r>
-      <w:r>
-        <w:rPr>
-          <w:rFonts w:ascii="Georgia" w:hAnsi="Georgia" w:cs="Georgia"/>
-        </w:rPr>
-        <w:t xml:space="preserve">, </w:t>
-      </w:r>
-      <w:r>
-        <w:rPr>
-          <w:rFonts w:ascii="Georgia" w:hAnsi="Georgia" w:cs="Georgia"/>
-          <w:highlight w:val="cyan"/>
-          <w:u w:val="single"/>
-        </w:rPr>
-        <w:t>KYUR8</w:t>
-      </w:r>
-      <w:r>
-        <w:rPr>
-          <w:rFonts w:ascii="Georgia" w:hAnsi="Georgia" w:cs="Georgia"/>
-        </w:rPr>
-        <w:t xml:space="preserve">, artists </w:t>
-      </w:r>
-      <w:r>
-        <w:rPr>
-          <w:rFonts w:ascii="Georgia" w:hAnsi="Georgia" w:cs="Georgia"/>
-          <w:highlight w:val="cyan"/>
-          <w:u w:val="single"/>
-        </w:rPr>
-        <w:t>ebooks</w:t>
-      </w:r>
-      <w:r>
-        <w:rPr>
-          <w:rFonts w:ascii="Georgia" w:hAnsi="Georgia" w:cs="Georgia"/>
-        </w:rPr>
-        <w:t xml:space="preserve"> </w:t>
-      </w:r>
-    </w:p>
-    <w:p>
-      <w:pPr>
-        <w:pStyle w:val="PlainText"/>
-        <w:rPr>
-          <w:rFonts w:ascii="Georgia" w:hAnsi="Georgia" w:cs="Georgia"/>
-        </w:rPr>
-      </w:pPr>
-      <w:r>
-        <w:rPr>
-          <w:rFonts w:ascii="Georgia" w:hAnsi="Georgia" w:cs="Georgia"/>
-        </w:rPr>
-        <w:t xml:space="preserve"> </w:t>
-      </w:r>
-    </w:p>
-    <w:p>
-      <w:pPr>
-        <w:pStyle w:val="PlainText"/>
-        <w:rPr>
-          <w:rFonts w:ascii="Georgia" w:hAnsi="Georgia" w:cs="Georgia"/>
-        </w:rPr>
-      </w:pPr>
-      <w:r>
-        <w:rPr>
-          <w:rFonts w:ascii="Georgia" w:hAnsi="Georgia" w:cs="Georgia"/>
-        </w:rPr>
-        <w:t xml:space="preserve">In the last couple of years, there have been first attempts to create only small presses and book download stores for </w:t>
-      </w:r>
-      <w:r>
-        <w:rPr>
-          <w:rFonts w:ascii="Georgia" w:hAnsi="Georgia" w:cs="Georgia"/>
-          <w:highlight w:val="darkRed"/>
-        </w:rPr>
-        <w:t>[</w:t>
-      </w:r>
-      <w:r>
-        <w:rPr>
-          <w:rFonts w:ascii="Georgia" w:hAnsi="Georgia" w:cs="Georgia"/>
-        </w:rPr>
-        <w:t>artists' and designer's books</w:t>
-      </w:r>
-      <w:r>
-        <w:rPr>
-          <w:rFonts w:ascii="Georgia" w:hAnsi="Georgia" w:cs="Georgia"/>
-          <w:highlight w:val="darkRed"/>
-        </w:rPr>
-        <w:t>](#artistdesigner-book)</w:t>
-      </w:r>
-      <w:r>
-        <w:rPr>
-          <w:rFonts w:ascii="Georgia" w:hAnsi="Georgia" w:cs="Georgia"/>
-        </w:rPr>
-        <w:t xml:space="preserve">: writer, artist and publisher, </w:t>
-      </w:r>
-      <w:r>
-        <w:rPr>
-          <w:rFonts w:ascii="Georgia" w:hAnsi="Georgia" w:cs="Georgia"/>
-          <w:highlight w:val="cyan"/>
-          <w:u w:val="single"/>
-        </w:rPr>
-        <w:t>James Bridle</w:t>
-      </w:r>
-      <w:r>
-        <w:rPr>
-          <w:rFonts w:ascii="Georgia" w:hAnsi="Georgia" w:cs="Georgia"/>
-        </w:rPr>
-        <w:t xml:space="preserve"> (who coined the term </w:t>
-      </w:r>
-      <w:r>
-        <w:rPr>
-          <w:rFonts w:ascii="Georgia" w:hAnsi="Georgia" w:cs="Georgia"/>
-          <w:highlight w:val="lightGray"/>
-        </w:rPr>
-        <w:t>'new aesthetics'</w:t>
-      </w:r>
-      <w:r>
-        <w:rPr>
-          <w:rFonts w:ascii="Georgia" w:hAnsi="Georgia" w:cs="Georgia"/>
-        </w:rPr>
-        <w:t xml:space="preserve">) created the </w:t>
-      </w:r>
-      <w:r>
-        <w:rPr>
-          <w:rFonts w:ascii="Georgia" w:hAnsi="Georgia" w:cs="Georgia"/>
-          <w:highlight w:val="cyan"/>
-          <w:u w:val="single"/>
-        </w:rPr>
-        <w:t>website</w:t>
-      </w:r>
-      <w:r>
-        <w:rPr>
-          <w:rFonts w:ascii="Georgia" w:hAnsi="Georgia" w:cs="Georgia"/>
-        </w:rPr>
-        <w:t xml:space="preserve"> </w:t>
-      </w:r>
-      <w:r>
-        <w:rPr>
-          <w:rFonts w:ascii="Georgia" w:hAnsi="Georgia" w:cs="Georgia"/>
-          <w:highlight w:val="lightGray"/>
-        </w:rPr>
-        <w:t>'artists</w:t>
-      </w:r>
-      <w:r>
-        <w:rPr>
-          <w:rFonts w:ascii="Georgia" w:hAnsi="Georgia" w:cs="Georgia"/>
-          <w:highlight w:val="cyan"/>
-          <w:u w:val="single"/>
-        </w:rPr>
-        <w:t>ebooks</w:t>
-      </w:r>
-      <w:r>
-        <w:rPr>
-          <w:rFonts w:ascii="Georgia" w:hAnsi="Georgia" w:cs="Georgia"/>
-          <w:highlight w:val="lightGray"/>
-        </w:rPr>
-        <w:t>.org'</w:t>
-      </w:r>
-      <w:r>
-        <w:rPr>
-          <w:rFonts w:ascii="Georgia" w:hAnsi="Georgia" w:cs="Georgia"/>
-        </w:rPr>
-        <w:t xml:space="preserve"> with freely downloadable </w:t>
-      </w:r>
-      <w:r>
-        <w:rPr>
-          <w:rFonts w:ascii="Georgia" w:hAnsi="Georgia" w:cs="Georgia"/>
-          <w:highlight w:val="cyan"/>
-          <w:u w:val="single"/>
-        </w:rPr>
-        <w:t>EPUB</w:t>
-      </w:r>
-      <w:r>
-        <w:rPr>
-          <w:rFonts w:ascii="Georgia" w:hAnsi="Georgia" w:cs="Georgia"/>
-        </w:rPr>
-        <w:t xml:space="preserve"> files by experimental writers and artists. American contemporary artist and designer </w:t>
-      </w:r>
-      <w:r>
-        <w:rPr>
-          <w:rFonts w:ascii="Georgia" w:hAnsi="Georgia" w:cs="Georgia"/>
-          <w:highlight w:val="cyan"/>
-          <w:u w:val="single"/>
-        </w:rPr>
-        <w:t>Paul Chan</w:t>
-      </w:r>
-      <w:r>
-        <w:rPr>
-          <w:rFonts w:ascii="Georgia" w:hAnsi="Georgia" w:cs="Georgia"/>
-        </w:rPr>
-        <w:t xml:space="preserve"> initiated the more commercial online press </w:t>
-      </w:r>
-      <w:r>
-        <w:rPr>
-          <w:rFonts w:ascii="Georgia" w:hAnsi="Georgia" w:cs="Georgia"/>
-          <w:highlight w:val="cyan"/>
-          <w:u w:val="single"/>
-        </w:rPr>
-        <w:t>Badlands Unlimited</w:t>
-      </w:r>
-      <w:r>
-        <w:rPr>
-          <w:rFonts w:ascii="Georgia" w:hAnsi="Georgia" w:cs="Georgia"/>
-        </w:rPr>
-        <w:t xml:space="preserve"> that sells artist-made visual electronic books that are proprietary to the </w:t>
-      </w:r>
-      <w:r>
-        <w:rPr>
-          <w:rFonts w:ascii="Georgia" w:hAnsi="Georgia" w:cs="Georgia"/>
-          <w:highlight w:val="cyan"/>
-          <w:u w:val="single"/>
-        </w:rPr>
-        <w:t>iPad</w:t>
-      </w:r>
-      <w:r>
-        <w:rPr>
-          <w:rFonts w:ascii="Georgia" w:hAnsi="Georgia" w:cs="Georgia"/>
-        </w:rPr>
-        <w:t xml:space="preserve"> and </w:t>
-      </w:r>
-      <w:r>
-        <w:rPr>
-          <w:rFonts w:ascii="Georgia" w:hAnsi="Georgia" w:cs="Georgia"/>
-          <w:highlight w:val="cyan"/>
-          <w:u w:val="single"/>
-        </w:rPr>
-        <w:t>Apple</w:t>
-      </w:r>
-      <w:r>
-        <w:rPr>
-          <w:rFonts w:ascii="Georgia" w:hAnsi="Georgia" w:cs="Georgia"/>
-        </w:rPr>
-        <w:t xml:space="preserve">'s </w:t>
-      </w:r>
-      <w:r>
-        <w:rPr>
-          <w:rFonts w:ascii="Georgia" w:hAnsi="Georgia" w:cs="Georgia"/>
-          <w:highlight w:val="cyan"/>
-          <w:u w:val="single"/>
-        </w:rPr>
-        <w:t>iBooks</w:t>
-      </w:r>
-      <w:r>
-        <w:rPr>
-          <w:rFonts w:ascii="Georgia" w:hAnsi="Georgia" w:cs="Georgia"/>
-        </w:rPr>
-        <w:t xml:space="preserve"> platform. The </w:t>
-      </w:r>
-      <w:r>
-        <w:rPr>
-          <w:rFonts w:ascii="Georgia" w:hAnsi="Georgia" w:cs="Georgia"/>
-          <w:highlight w:val="cyan"/>
-          <w:u w:val="single"/>
-        </w:rPr>
-        <w:t>iPhone</w:t>
-      </w:r>
-      <w:r>
-        <w:rPr>
-          <w:rFonts w:ascii="Georgia" w:hAnsi="Georgia" w:cs="Georgia"/>
-        </w:rPr>
-        <w:t>/</w:t>
-      </w:r>
-      <w:r>
-        <w:rPr>
-          <w:rFonts w:ascii="Georgia" w:hAnsi="Georgia" w:cs="Georgia"/>
-          <w:highlight w:val="cyan"/>
-          <w:u w:val="single"/>
-        </w:rPr>
-        <w:t>iPad</w:t>
-      </w:r>
-      <w:r>
-        <w:rPr>
-          <w:rFonts w:ascii="Georgia" w:hAnsi="Georgia" w:cs="Georgia"/>
-        </w:rPr>
-        <w:t xml:space="preserve"> app </w:t>
-      </w:r>
-      <w:r>
-        <w:rPr>
-          <w:rFonts w:ascii="Georgia" w:hAnsi="Georgia" w:cs="Georgia"/>
-          <w:highlight w:val="lightGray"/>
-        </w:rPr>
-        <w:t>'</w:t>
-      </w:r>
-      <w:r>
-        <w:rPr>
-          <w:rFonts w:ascii="Georgia" w:hAnsi="Georgia" w:cs="Georgia"/>
-          <w:highlight w:val="cyan"/>
-          <w:u w:val="single"/>
-        </w:rPr>
-        <w:t>KYUR8</w:t>
-      </w:r>
-      <w:r>
-        <w:rPr>
-          <w:rFonts w:ascii="Georgia" w:hAnsi="Georgia" w:cs="Georgia"/>
-          <w:highlight w:val="lightGray"/>
-        </w:rPr>
-        <w:t>'</w:t>
-      </w:r>
-      <w:r>
-        <w:rPr>
-          <w:rFonts w:ascii="Georgia" w:hAnsi="Georgia" w:cs="Georgia"/>
-        </w:rPr>
-        <w:t xml:space="preserve"> (slang riff on </w:t>
-      </w:r>
-      <w:r>
-        <w:rPr>
-          <w:rFonts w:ascii="Georgia" w:hAnsi="Georgia" w:cs="Georgia"/>
-          <w:highlight w:val="lightGray"/>
-        </w:rPr>
-        <w:t>'curate'</w:t>
-      </w:r>
-      <w:r>
-        <w:rPr>
-          <w:rFonts w:ascii="Georgia" w:hAnsi="Georgia" w:cs="Georgia"/>
-        </w:rPr>
-        <w:t xml:space="preserve">) invites artists' to quickly make their own electronic visual zines using page templates and user's cell phone photo collections. Other examples are </w:t>
-      </w:r>
-      <w:r>
-        <w:rPr>
-          <w:rFonts w:ascii="Georgia" w:hAnsi="Georgia" w:cs="Georgia"/>
-          <w:highlight w:val="darkRed"/>
-        </w:rPr>
-        <w:t>[</w:t>
-      </w:r>
-      <w:r>
-        <w:rPr>
-          <w:rFonts w:ascii="Georgia" w:hAnsi="Georgia" w:cs="Georgia"/>
-          <w:highlight w:val="green"/>
-        </w:rPr>
-        <w:t>http://www.gauss-pdf.com</w:t>
-      </w:r>
-      <w:r>
-        <w:rPr>
-          <w:rFonts w:ascii="Georgia" w:hAnsi="Georgia" w:cs="Georgia"/>
-          <w:highlight w:val="darkRed"/>
-        </w:rPr>
-        <w:t>](http://www.gauss-pdf.com)</w:t>
-      </w:r>
-      <w:r>
-        <w:rPr>
-          <w:rFonts w:ascii="Georgia" w:hAnsi="Georgia" w:cs="Georgia"/>
-        </w:rPr>
-        <w:t xml:space="preserve">, a publisher of digital and print works and </w:t>
-      </w:r>
-      <w:r>
-        <w:rPr>
-          <w:rFonts w:ascii="Georgia" w:hAnsi="Georgia" w:cs="Georgia"/>
-          <w:highlight w:val="darkRed"/>
-        </w:rPr>
-        <w:t>[</w:t>
-      </w:r>
-      <w:r>
-        <w:rPr>
-          <w:rFonts w:ascii="Georgia" w:hAnsi="Georgia" w:cs="Georgia"/>
-          <w:highlight w:val="green"/>
-        </w:rPr>
-        <w:t>http://trollthread.tumblr.com</w:t>
-      </w:r>
-      <w:r>
-        <w:rPr>
-          <w:rFonts w:ascii="Georgia" w:hAnsi="Georgia" w:cs="Georgia"/>
-          <w:highlight w:val="darkRed"/>
-        </w:rPr>
-        <w:t>](http://trollthread.tumblr.com)</w:t>
-      </w:r>
-      <w:r>
-        <w:rPr>
-          <w:rFonts w:ascii="Georgia" w:hAnsi="Georgia" w:cs="Georgia"/>
-        </w:rPr>
-        <w:t xml:space="preserve">, a collective of poets that produces publications available for download in </w:t>
-      </w:r>
-      <w:r>
-        <w:rPr>
-          <w:rFonts w:ascii="Georgia" w:hAnsi="Georgia" w:cs="Georgia"/>
-          <w:highlight w:val="cyan"/>
-          <w:u w:val="single"/>
-        </w:rPr>
-        <w:t>PDF</w:t>
-      </w:r>
-      <w:r>
-        <w:rPr>
-          <w:rFonts w:ascii="Georgia" w:hAnsi="Georgia" w:cs="Georgia"/>
-        </w:rPr>
-        <w:t xml:space="preserve"> or purchase as </w:t>
-      </w:r>
-      <w:r>
-        <w:rPr>
-          <w:rFonts w:ascii="Georgia" w:hAnsi="Georgia" w:cs="Georgia"/>
-          <w:highlight w:val="cyan"/>
-          <w:u w:val="single"/>
-        </w:rPr>
-        <w:t>print on demand</w:t>
-      </w:r>
-      <w:r>
-        <w:rPr>
-          <w:rFonts w:ascii="Georgia" w:hAnsi="Georgia" w:cs="Georgia"/>
-        </w:rPr>
-        <w:t xml:space="preserve"> volumes. </w:t>
-      </w:r>
-    </w:p>
-    <w:p>
-      <w:pPr>
-        <w:pStyle w:val="PlainText"/>
-        <w:rPr>
-          <w:rFonts w:ascii="Georgia" w:hAnsi="Georgia" w:cs="Georgia"/>
-        </w:rPr>
-      </w:pPr>
-      <w:r>
-        <w:rPr>
-          <w:rFonts w:ascii="Georgia" w:hAnsi="Georgia" w:cs="Georgia"/>
-        </w:rPr>
-        <w:t xml:space="preserve"> </w:t>
-      </w:r>
-    </w:p>
-    <w:p>
-      <w:pPr>
-        <w:pStyle w:val="PlainText"/>
-        <w:rPr>
-          <w:rFonts w:ascii="Georgia" w:hAnsi="Georgia" w:cs="Georgia"/>
-        </w:rPr>
-      </w:pPr>
-      <w:r>
-        <w:rPr>
-          <w:rFonts w:ascii="Georgia" w:hAnsi="Georgia" w:cs="Georgia"/>
-        </w:rPr>
-        <w:t xml:space="preserve">None of these projects compete with classical </w:t>
-      </w:r>
-      <w:r>
-        <w:rPr>
-          <w:rFonts w:ascii="Georgia" w:hAnsi="Georgia" w:cs="Georgia"/>
-          <w:highlight w:val="cyan"/>
-          <w:u w:val="single"/>
-        </w:rPr>
-        <w:t>ebook</w:t>
-      </w:r>
-      <w:r>
-        <w:rPr>
-          <w:rFonts w:ascii="Georgia" w:hAnsi="Georgia" w:cs="Georgia"/>
-        </w:rPr>
         <w:t xml:space="preserve"> stores, online reading platforms or even specialist pirate sites. They are, after all, experimental projects and artists' portfolio pieces. </w:t>
       </w:r>
     </w:p>
@@ -7396,6 +7568,7 @@
         <w:rPr>
           <w:rFonts w:ascii="Georgia" w:hAnsi="Georgia" w:cs="Georgia"/>
         </w:rPr>
+        <w:lastRenderedPageBreak/>
         <w:t xml:space="preserve"> </w:t>
       </w:r>
     </w:p>
@@ -7992,37 +8165,16 @@
         <w:rPr>
           <w:rFonts w:ascii="Georgia" w:hAnsi="Georgia" w:cs="Georgia"/>
         </w:rPr>
-        <w:t xml:space="preserve"> </w:t>
-      </w:r>
-    </w:p>
-    <w:p>
-      <w:pPr>
-        <w:pStyle w:val="PlainText"/>
-        <w:rPr>
-          <w:rFonts w:ascii="Georgia" w:hAnsi="Georgia" w:cs="Georgia"/>
-        </w:rPr>
-      </w:pPr>
-      <w:r>
-        <w:rPr>
-          <w:rFonts w:ascii="Georgia" w:hAnsi="Georgia" w:cs="Georgia"/>
-        </w:rPr>
-        <w:t xml:space="preserve"> </w:t>
-      </w:r>
-    </w:p>
-    <w:p>
-      <w:pPr>
-        <w:pStyle w:val="PlainText"/>
-        <w:rPr>
-          <w:rFonts w:ascii="Georgia" w:hAnsi="Georgia" w:cs="Georgia"/>
-        </w:rPr>
-      </w:pPr>
-      <w:r>
-        <w:rPr>
-          <w:rStyle w:val="CommentReference"/>
-          <w:rFonts w:ascii="Calibri" w:hAnsi="Calibri" w:cs="Calibri"/>
-        </w:rPr>
-        <w:commentReference w:id="9"/>
-      </w:r>
+        <w:t xml:space="preserve">  </w:t>
+      </w:r>
+    </w:p>
+    <w:p>
+      <w:pPr>
+        <w:pStyle w:val="PlainText"/>
+        <w:rPr>
+          <w:rFonts w:ascii="Georgia" w:hAnsi="Georgia" w:cs="Georgia"/>
+        </w:rPr>
+      </w:pPr>
       <w:r>
         <w:rPr>
           <w:rFonts w:ascii="Georgia" w:hAnsi="Georgia" w:cs="Georgia"/>
@@ -8955,21 +9107,28 @@
         <w:rPr>
           <w:rFonts w:ascii="Georgia" w:hAnsi="Georgia" w:cs="Georgia"/>
         </w:rPr>
-        <w:t xml:space="preserve"> </w:t>
-      </w:r>
-    </w:p>
-    <w:p>
-      <w:pPr>
-        <w:pStyle w:val="PlainText"/>
-        <w:rPr>
-          <w:rFonts w:ascii="Georgia" w:hAnsi="Georgia" w:cs="Georgia"/>
-        </w:rPr>
-      </w:pPr>
-      <w:r>
-        <w:rPr>
-          <w:rFonts w:ascii="Georgia" w:hAnsi="Georgia" w:cs="Georgia"/>
-          <w:highlight w:val="darkRed"/>
-        </w:rPr>
+        <w:t>.</w:t>
+      </w:r>
+      <w:r>
+        <w:rPr>
+          <w:rFonts w:ascii="Georgia" w:hAnsi="Georgia" w:cs="Georgia"/>
+        </w:rPr>
+        <w:t xml:space="preserve"> </w:t>
+      </w:r>
+    </w:p>
+    <w:p>
+      <w:pPr>
+        <w:pStyle w:val="PlainText"/>
+        <w:rPr>
+          <w:rFonts w:ascii="Georgia" w:hAnsi="Georgia" w:cs="Georgia"/>
+        </w:rPr>
+      </w:pPr>
+      <w:r>
+        <w:rPr>
+          <w:rFonts w:ascii="Georgia" w:hAnsi="Georgia" w:cs="Georgia"/>
+          <w:highlight w:val="darkRed"/>
+        </w:rPr>
+        <w:lastRenderedPageBreak/>
         <w:t>[^Scribd]</w:t>
       </w:r>
       <w:r>
@@ -9003,21 +9162,18 @@
         <w:rPr>
           <w:rFonts w:ascii="Georgia" w:hAnsi="Georgia" w:cs="Georgia"/>
         </w:rPr>
-        <w:t xml:space="preserve"> </w:t>
-      </w:r>
-    </w:p>
-    <w:p>
-      <w:pPr>
-        <w:pStyle w:val="PlainText"/>
-        <w:rPr>
-          <w:rFonts w:ascii="Georgia" w:hAnsi="Georgia" w:cs="Georgia"/>
-        </w:rPr>
-        <w:sectPr>
-          <w:pgSz w:w="12240" w:h="15840"/>
-          <w:pgMar w:top="1440" w:right="1319" w:bottom="1440" w:left="1319" w:header="708" w:footer="708" w:gutter="0"/>
-          <w:cols w:space="708"/>
-          <w:docGrid w:linePitch="360"/>
-        </w:sectPr>
+        <w:t>.</w:t>
+      </w:r>
+      <w:r>
+        <w:rPr>
+          <w:rFonts w:ascii="Georgia" w:hAnsi="Georgia" w:cs="Georgia"/>
+        </w:rPr>
+        <w:t xml:space="preserve"> </w:t>
+      </w:r>
+    </w:p>
+    <w:p>
+      <w:pPr>
+        <w:pStyle w:val="PlainText"/>
       </w:pPr>
       <w:r>
         <w:rPr>
@@ -9053,10 +9209,12 @@
         </w:rPr>
         <w:t>https://archive.org/</w:t>
       </w:r>
-    </w:p>
-    <w:p>
-      <w:bookmarkStart w:id="10" w:name="_GoBack"/>
-      <w:bookmarkEnd w:id="10"/>
+      <w:r>
+        <w:rPr>
+          <w:rFonts w:ascii="Georgia" w:hAnsi="Georgia" w:cs="Georgia"/>
+        </w:rPr>
+        <w:t>.</w:t>
+      </w:r>
     </w:p>
     <w:sectPr>
       <w:pgSz w:w="12240" w:h="15840"/>
@@ -9066,250 +9224,6 @@
     </w:sectPr>
   </w:body>
 </w:document>
-</file>
-
-<file path=word/comments.xml><?xml version="1.0" encoding="utf-8"?>
-<w:comments xmlns:wpc="http://schemas.microsoft.com/office/word/2010/wordprocessingCanvas" xmlns:mc="http://schemas.openxmlformats.org/markup-compatibility/2006" xmlns:o="urn:schemas-microsoft-com:office:office" xmlns:r="http://schemas.openxmlformats.org/officeDocument/2006/relationships" xmlns:m="http://schemas.openxmlformats.org/officeDocument/2006/math" xmlns:v="urn:schemas-microsoft-com:vml" xmlns:wp14="http://schemas.microsoft.com/office/word/2010/wordprocessingDrawing" xmlns:wp="http://schemas.openxmlformats.org/drawingml/2006/wordprocessingDrawing" xmlns:w10="urn:schemas-microsoft-com:office:word" xmlns:w="http://schemas.openxmlformats.org/wordprocessingml/2006/main" xmlns:w14="http://schemas.microsoft.com/office/word/2010/wordml" xmlns:wpg="http://schemas.microsoft.com/office/word/2010/wordprocessingGroup" xmlns:wpi="http://schemas.microsoft.com/office/word/2010/wordprocessingInk" xmlns:wne="http://schemas.microsoft.com/office/word/2006/wordml" xmlns:wps="http://schemas.microsoft.com/office/word/2010/wordprocessingShape" mc:Ignorable="w14 wp14">
-  <w:comment w:id="0" w:author="Joe" w:date="2014-11-20T00:36:00Z" w:initials="Joe">
-    <w:p>
-      <w:pPr>
-        <w:pStyle w:val="CommentText"/>
-      </w:pPr>
-      <w:r>
-        <w:rPr>
-          <w:rStyle w:val="CommentReference"/>
-        </w:rPr>
-        <w:annotationRef/>
-      </w:r>
-      <w:r>
-        <w:t>This is probably wrong</w:t>
-      </w:r>
-    </w:p>
-  </w:comment>
-  <w:comment w:id="1" w:author="Amy" w:date="2014-11-19T20:27:00Z" w:initials="Amy">
-    <w:p>
-      <w:pPr>
-        <w:pStyle w:val="CommentText"/>
-      </w:pPr>
-      <w:r>
-        <w:rPr>
-          <w:rStyle w:val="CommentReference"/>
-        </w:rPr>
-        <w:annotationRef/>
-      </w:r>
-      <w:r>
-        <w:rPr>
-          <w:rStyle w:val="CommentReference"/>
-        </w:rPr>
-        <w:annotationRef/>
-      </w:r>
-      <w:r>
-        <w:t>suggestion:</w:t>
-      </w:r>
-    </w:p>
-    <w:p>
-      <w:pPr>
-        <w:pStyle w:val="CommentText"/>
-      </w:pPr>
-      <w:r>
-        <w:rPr>
-          <w:rFonts w:ascii="Garamond" w:hAnsi="Garamond" w:cs="Garamond"/>
-        </w:rPr>
-        <w:t>''</w:t>
-      </w:r>
-      <w:r>
-        <w:rPr>
-          <w:rFonts w:ascii="Garamond" w:hAnsi="Garamond" w:cs="Garamond"/>
-        </w:rPr>
-        <w:t xml:space="preserve">Strong connection with Twitter </w:t>
-      </w:r>
-      <w:r>
-        <w:rPr>
-          <w:rStyle w:val="CommentReference"/>
-        </w:rPr>
-        <w:annotationRef/>
-      </w:r>
-      <w:r>
-        <w:rPr>
-          <w:rFonts w:ascii="Garamond" w:hAnsi="Garamond" w:cs="Garamond"/>
-        </w:rPr>
-        <w:t>'' or ''</w:t>
-      </w:r>
-      <w:r>
-        <w:rPr>
-          <w:rFonts w:ascii="Garamond" w:hAnsi="Garamond" w:cs="Garamond"/>
-        </w:rPr>
-        <w:t xml:space="preserve">Strong connection with </w:t>
-      </w:r>
-      <w:r>
-        <w:rPr>
-          <w:rFonts w:ascii="Garamond" w:hAnsi="Garamond" w:cs="Garamond"/>
-        </w:rPr>
-        <w:t>social media</w:t>
-      </w:r>
-      <w:r>
-        <w:rPr>
-          <w:rFonts w:ascii="Garamond" w:hAnsi="Garamond" w:cs="Garamond"/>
-        </w:rPr>
-        <w:t xml:space="preserve"> </w:t>
-      </w:r>
-      <w:r>
-        <w:rPr>
-          <w:rStyle w:val="CommentReference"/>
-        </w:rPr>
-        <w:annotationRef/>
-      </w:r>
-      <w:r>
-        <w:rPr>
-          <w:rFonts w:ascii="Garamond" w:hAnsi="Garamond" w:cs="Garamond"/>
-        </w:rPr>
-        <w:t>''</w:t>
-      </w:r>
-    </w:p>
-  </w:comment>
-  <w:comment w:id="2" w:author="Amy" w:date="2014-11-19T20:30:00Z" w:initials="Amy">
-    <w:p>
-      <w:pPr>
-        <w:pStyle w:val="CommentText"/>
-      </w:pPr>
-      <w:r>
-        <w:rPr>
-          <w:rStyle w:val="CommentReference"/>
-        </w:rPr>
-        <w:annotationRef/>
-      </w:r>
-      <w:r>
-        <w:t>statistics</w:t>
-      </w:r>
-    </w:p>
-  </w:comment>
-  <w:comment w:id="3" w:author="Amy" w:date="2014-11-19T20:30:00Z" w:initials="Amy">
-    <w:p>
-      <w:pPr>
-        <w:pStyle w:val="CommentText"/>
-      </w:pPr>
-      <w:r>
-        <w:rPr>
-          <w:rStyle w:val="CommentReference"/>
-        </w:rPr>
-        <w:annotationRef/>
-      </w:r>
-      <w:r>
-        <w:t>?? not sure what this means</w:t>
-      </w:r>
-    </w:p>
-  </w:comment>
-  <w:comment w:id="4" w:author="Amy" w:date="2014-11-19T20:31:00Z" w:initials="Amy">
-    <w:p>
-      <w:pPr>
-        <w:pStyle w:val="CommentText"/>
-      </w:pPr>
-      <w:r>
-        <w:rPr>
-          <w:rStyle w:val="CommentReference"/>
-        </w:rPr>
-        <w:annotationRef/>
-      </w:r>
-      <w:r>
-        <w:t>empty</w:t>
-      </w:r>
-    </w:p>
-  </w:comment>
-  <w:comment w:id="5" w:author="Joe" w:date="2014-11-20T00:37:00Z" w:initials="Joe">
-    <w:p>
-      <w:pPr>
-        <w:pStyle w:val="CommentText"/>
-      </w:pPr>
-      <w:r>
-        <w:rPr>
-          <w:rStyle w:val="CommentReference"/>
-        </w:rPr>
-        <w:annotationRef/>
-      </w:r>
-      <w:r>
-        <w:t>I think this is wrong</w:t>
-      </w:r>
-    </w:p>
-  </w:comment>
-  <w:comment w:id="6" w:author="Joe" w:date="2014-11-20T00:38:00Z" w:initials="Joe">
-    <w:p>
-      <w:pPr>
-        <w:pStyle w:val="CommentText"/>
-      </w:pPr>
-      <w:r>
-        <w:rPr>
-          <w:rStyle w:val="CommentReference"/>
-        </w:rPr>
-        <w:annotationRef/>
-      </w:r>
-      <w:r>
-        <w:t>The American Book Center</w:t>
-      </w:r>
-      <w:r>
-        <w:t xml:space="preserve"> (</w:t>
-      </w:r>
-      <w:hyperlink r:id="rId1" w:history="1">
-        <w:r>
-          <w:rPr>
-            <w:rStyle w:val="Hyperlink"/>
-          </w:rPr>
-          <w:t>http://www.abc.nl/</w:t>
-        </w:r>
-      </w:hyperlink>
-      <w:r>
-        <w:t>) ??</w:t>
-      </w:r>
-    </w:p>
-  </w:comment>
-  <w:comment w:id="7" w:author="Joe" w:date="2014-11-20T00:38:00Z" w:initials="Joe">
-    <w:p>
-      <w:pPr>
-        <w:pStyle w:val="CommentText"/>
-      </w:pPr>
-      <w:r>
-        <w:rPr>
-          <w:rStyle w:val="CommentReference"/>
-        </w:rPr>
-        <w:annotationRef/>
-      </w:r>
-      <w:r>
-        <w:t>Again I think this is wrong</w:t>
-      </w:r>
-    </w:p>
-  </w:comment>
-  <w:comment w:id="8" w:author="Amy" w:date="2014-11-19T20:31:00Z" w:initials="Amy">
-    <w:p>
-      <w:pPr>
-        <w:pStyle w:val="CommentText"/>
-      </w:pPr>
-      <w:r>
-        <w:rPr>
-          <w:rStyle w:val="CommentReference"/>
-        </w:rPr>
-        <w:annotationRef/>
-      </w:r>
-      <w:r>
-        <w:t>maybe just ''legendary'' is enough?</w:t>
-      </w:r>
-    </w:p>
-  </w:comment>
-  <w:comment w:id="9" w:author="Joe" w:date="2014-11-20T00:40:00Z" w:initials="Joe">
-    <w:p>
-      <w:pPr>
-        <w:pStyle w:val="CommentText"/>
-      </w:pPr>
-      <w:r>
-        <w:rPr>
-          <w:rStyle w:val="CommentReference"/>
-        </w:rPr>
-        <w:annotationRef/>
-      </w:r>
-      <w:r>
-        <w:t>From this point the links follow a different format, I am guessing HTML instead of Markdown. Might not make any difference technically, still looks messy to anyone who bothers to look at the code</w:t>
-      </w:r>
-    </w:p>
-  </w:comment>
-</w:comments>
 </file>
 
 <file path=word/styles.xml><?xml version="1.0" encoding="utf-8"?>
@@ -9323,7 +9237,7 @@
     </w:rPrDefault>
     <w:pPrDefault/>
   </w:docDefaults>
-  <w:latentStyles w:defLockedState="0" w:defUIPriority="99" w:defSemiHidden="1" w:defUnhideWhenUsed="1" w:defQFormat="0" w:count="267">
+  <w:latentStyles w:defLockedState="0" w:defUIPriority="99" w:defSemiHidden="1" w:defUnhideWhenUsed="1" w:defQFormat="0" w:count="276">
     <w:lsdException w:name="Normal" w:locked="1" w:semiHidden="0" w:uiPriority="0" w:unhideWhenUsed="0" w:qFormat="1"/>
     <w:lsdException w:name="heading 1" w:locked="1" w:semiHidden="0" w:uiPriority="0" w:unhideWhenUsed="0" w:qFormat="1"/>
     <w:lsdException w:name="heading 2" w:locked="1" w:uiPriority="0" w:qFormat="1"/>
@@ -9627,7 +9541,7 @@
 </file>
 
 <file path=word/stylesWithEffects.xml><?xml version="1.0" encoding="utf-8"?>
-<w:styles xmlns:wpc="http://schemas.microsoft.com/office/word/2010/wordprocessingCanvas" xmlns:mc="http://schemas.openxmlformats.org/markup-compatibility/2006" xmlns:o="urn:schemas-microsoft-com:office:office" xmlns:r="http://schemas.openxmlformats.org/officeDocument/2006/relationships" xmlns:m="http://schemas.openxmlformats.org/officeDocument/2006/math" xmlns:v="urn:schemas-microsoft-com:vml" xmlns:wp14="http://schemas.microsoft.com/office/word/2010/wordprocessingDrawing" xmlns:wp="http://schemas.openxmlformats.org/drawingml/2006/wordprocessingDrawing" xmlns:w10="urn:schemas-microsoft-com:office:word" xmlns:w="http://schemas.openxmlformats.org/wordprocessingml/2006/main" xmlns:w14="http://schemas.microsoft.com/office/word/2010/wordml" xmlns:wpg="http://schemas.microsoft.com/office/word/2010/wordprocessingGroup" xmlns:wpi="http://schemas.microsoft.com/office/word/2010/wordprocessingInk" xmlns:wne="http://schemas.microsoft.com/office/word/2006/wordml" xmlns:wps="http://schemas.microsoft.com/office/word/2010/wordprocessingShape" mc:Ignorable="w14 wp14">
+<w:styles xmlns:wpc="http://schemas.microsoft.com/office/word/2010/wordprocessingCanvas" xmlns:mo="http://schemas.microsoft.com/office/mac/office/2008/main" xmlns:mc="http://schemas.openxmlformats.org/markup-compatibility/2006" xmlns:mv="urn:schemas-microsoft-com:mac:vml" xmlns:o="urn:schemas-microsoft-com:office:office" xmlns:r="http://schemas.openxmlformats.org/officeDocument/2006/relationships" xmlns:m="http://schemas.openxmlformats.org/officeDocument/2006/math" xmlns:v="urn:schemas-microsoft-com:vml" xmlns:wp14="http://schemas.microsoft.com/office/word/2010/wordprocessingDrawing" xmlns:wp="http://schemas.openxmlformats.org/drawingml/2006/wordprocessingDrawing" xmlns:w10="urn:schemas-microsoft-com:office:word" xmlns:w="http://schemas.openxmlformats.org/wordprocessingml/2006/main" xmlns:w14="http://schemas.microsoft.com/office/word/2010/wordml" xmlns:wpg="http://schemas.microsoft.com/office/word/2010/wordprocessingGroup" xmlns:wpi="http://schemas.microsoft.com/office/word/2010/wordprocessingInk" xmlns:wne="http://schemas.microsoft.com/office/word/2006/wordml" xmlns:wps="http://schemas.microsoft.com/office/word/2010/wordprocessingShape" mc:Ignorable="w14 wp14">
   <w:docDefaults>
     <w:rPrDefault>
       <w:rPr>
@@ -9643,7 +9557,7 @@
       </w:pPr>
     </w:pPrDefault>
   </w:docDefaults>
-  <w:latentStyles w:defLockedState="0" w:defUIPriority="99" w:defSemiHidden="1" w:defUnhideWhenUsed="1" w:defQFormat="0" w:count="267">
+  <w:latentStyles w:defLockedState="0" w:defUIPriority="99" w:defSemiHidden="1" w:defUnhideWhenUsed="1" w:defQFormat="0" w:count="276">
     <w:lsdException w:name="Normal" w:semiHidden="0" w:uiPriority="0" w:unhideWhenUsed="0" w:qFormat="1"/>
     <w:lsdException w:name="heading 1" w:semiHidden="0" w:uiPriority="9" w:unhideWhenUsed="0" w:qFormat="1"/>
     <w:lsdException w:name="heading 2" w:uiPriority="9" w:qFormat="1"/>

</xml_diff>